<commit_message>
changed Kkursovaya and 4th task
</commit_message>
<xml_diff>
--- a/Algo_dann_2_curs/Kursovaya/KR_1.docx
+++ b/Algo_dann_2_curs/Kursovaya/KR_1.docx
@@ -1,6 +1,6 @@
 
 <file path=word/document.xml><?xml version="1.0" encoding="utf-8"?>
-<w:document xmlns:wpc="http://schemas.microsoft.com/office/word/2010/wordprocessingCanvas" xmlns:cx="http://schemas.microsoft.com/office/drawing/2014/chartex" xmlns:cx1="http://schemas.microsoft.com/office/drawing/2015/9/8/chartex" xmlns:cx2="http://schemas.microsoft.com/office/drawing/2015/10/21/chartex" xmlns:cx3="http://schemas.microsoft.com/office/drawing/2016/5/9/chartex" xmlns:cx4="http://schemas.microsoft.com/office/drawing/2016/5/10/chartex" xmlns:cx5="http://schemas.microsoft.com/office/drawing/2016/5/11/chartex" xmlns:cx6="http://schemas.microsoft.com/office/drawing/2016/5/12/chartex" xmlns:cx7="http://schemas.microsoft.com/office/drawing/2016/5/13/chartex" xmlns:cx8="http://schemas.microsoft.com/office/drawing/2016/5/14/chartex" xmlns:mc="http://schemas.openxmlformats.org/markup-compatibility/2006" xmlns:aink="http://schemas.microsoft.com/office/drawing/2016/ink" xmlns:am3d="http://schemas.microsoft.com/office/drawing/2017/model3d" xmlns:o="urn:schemas-microsoft-com:office:office" xmlns:r="http://schemas.openxmlformats.org/officeDocument/2006/relationships" xmlns:m="http://schemas.openxmlformats.org/officeDocument/2006/math" xmlns:v="urn:schemas-microsoft-com:vml" xmlns:wp14="http://schemas.microsoft.com/office/word/2010/wordprocessingDrawing" xmlns:wp="http://schemas.openxmlformats.org/drawingml/2006/wordprocessingDrawing" xmlns:w10="urn:schemas-microsoft-com:office:word" xmlns:w="http://schemas.openxmlformats.org/wordprocessingml/2006/main" xmlns:w14="http://schemas.microsoft.com/office/word/2010/wordml" xmlns:w15="http://schemas.microsoft.com/office/word/2012/wordml" xmlns:w16cex="http://schemas.microsoft.com/office/word/2018/wordml/cex" xmlns:w16cid="http://schemas.microsoft.com/office/word/2016/wordml/cid" xmlns:w16="http://schemas.microsoft.com/office/word/2018/wordml" xmlns:w16sdtdh="http://schemas.microsoft.com/office/word/2020/wordml/sdtdatahash" xmlns:w16se="http://schemas.microsoft.com/office/word/2015/wordml/symex" xmlns:wpg="http://schemas.microsoft.com/office/word/2010/wordprocessingGroup" xmlns:wpi="http://schemas.microsoft.com/office/word/2010/wordprocessingInk" xmlns:wne="http://schemas.microsoft.com/office/word/2006/wordml" xmlns:wps="http://schemas.microsoft.com/office/word/2010/wordprocessingShape" mc:Ignorable="w14 w15 w16se w16cid w16 w16cex w16sdtdh wp14">
+<w:document xmlns:wpc="http://schemas.microsoft.com/office/word/2010/wordprocessingCanvas" xmlns:cx="http://schemas.microsoft.com/office/drawing/2014/chartex" xmlns:cx1="http://schemas.microsoft.com/office/drawing/2015/9/8/chartex" xmlns:cx2="http://schemas.microsoft.com/office/drawing/2015/10/21/chartex" xmlns:cx3="http://schemas.microsoft.com/office/drawing/2016/5/9/chartex" xmlns:cx4="http://schemas.microsoft.com/office/drawing/2016/5/10/chartex" xmlns:cx5="http://schemas.microsoft.com/office/drawing/2016/5/11/chartex" xmlns:cx6="http://schemas.microsoft.com/office/drawing/2016/5/12/chartex" xmlns:cx7="http://schemas.microsoft.com/office/drawing/2016/5/13/chartex" xmlns:cx8="http://schemas.microsoft.com/office/drawing/2016/5/14/chartex" xmlns:mc="http://schemas.openxmlformats.org/markup-compatibility/2006" xmlns:aink="http://schemas.microsoft.com/office/drawing/2016/ink" xmlns:am3d="http://schemas.microsoft.com/office/drawing/2017/model3d" xmlns:o="urn:schemas-microsoft-com:office:office" xmlns:oel="http://schemas.microsoft.com/office/2019/extlst" xmlns:r="http://schemas.openxmlformats.org/officeDocument/2006/relationships" xmlns:m="http://schemas.openxmlformats.org/officeDocument/2006/math" xmlns:v="urn:schemas-microsoft-com:vml" xmlns:wp14="http://schemas.microsoft.com/office/word/2010/wordprocessingDrawing" xmlns:wp="http://schemas.openxmlformats.org/drawingml/2006/wordprocessingDrawing" xmlns:w10="urn:schemas-microsoft-com:office:word" xmlns:w="http://schemas.openxmlformats.org/wordprocessingml/2006/main" xmlns:w14="http://schemas.microsoft.com/office/word/2010/wordml" xmlns:w15="http://schemas.microsoft.com/office/word/2012/wordml" xmlns:w16cex="http://schemas.microsoft.com/office/word/2018/wordml/cex" xmlns:w16cid="http://schemas.microsoft.com/office/word/2016/wordml/cid" xmlns:w16="http://schemas.microsoft.com/office/word/2018/wordml" xmlns:w16du="http://schemas.microsoft.com/office/word/2023/wordml/word16du" xmlns:w16sdtdh="http://schemas.microsoft.com/office/word/2020/wordml/sdtdatahash" xmlns:w16se="http://schemas.microsoft.com/office/word/2015/wordml/symex" xmlns:wpg="http://schemas.microsoft.com/office/word/2010/wordprocessingGroup" xmlns:wpi="http://schemas.microsoft.com/office/word/2010/wordprocessingInk" xmlns:wne="http://schemas.microsoft.com/office/word/2006/wordml" xmlns:wps="http://schemas.microsoft.com/office/word/2010/wordprocessingShape" mc:Ignorable="w14 w15 w16se w16cid w16 w16cex w16sdtdh w16du wp14">
   <w:body>
     <w:p>
       <w:pPr>
@@ -8,7 +8,7 @@
         <w:ind w:firstLine="709"/>
       </w:pPr>
       <w:r>
-        <w:t xml:space="preserve">1. </w:t>
+        <w:t xml:space="preserve">1 </w:t>
       </w:r>
       <w:r>
         <w:t>ТЕХНИЧЕСКОЕ ЗАДАНИЕ</w:t>
@@ -18,9 +18,6 @@
       <w:pPr>
         <w:pStyle w:val="a6"/>
         <w:ind w:firstLine="709"/>
-        <w:rPr>
-          <w:lang w:val="en-US"/>
-        </w:rPr>
       </w:pPr>
       <w:r>
         <w:t>1.1 Введение</w:t>
@@ -81,6 +78,7 @@
     </w:p>
     <w:p>
       <w:pPr>
+        <w:spacing w:before="480" w:after="240"/>
         <w:ind w:firstLine="709"/>
         <w:rPr>
           <w:b/>
@@ -206,6 +204,7 @@
     </w:p>
     <w:p>
       <w:pPr>
+        <w:spacing w:before="480" w:after="240"/>
         <w:ind w:firstLine="709"/>
         <w:rPr>
           <w:b/>
@@ -236,142 +235,11 @@
     </w:p>
     <w:p>
       <w:pPr>
-        <w:ind w:firstLine="709"/>
-        <w:rPr>
-          <w:b/>
-          <w:bCs/>
-        </w:rPr>
-      </w:pPr>
-      <w:r>
-        <w:rPr>
-          <w:b/>
-          <w:bCs/>
-        </w:rPr>
-        <w:t>1.2 Основание для разработки</w:t>
-      </w:r>
-    </w:p>
-    <w:p>
-      <w:pPr>
-        <w:ind w:firstLine="709"/>
-      </w:pPr>
-      <w:r>
-        <w:t>Основанием</w:t>
-      </w:r>
-      <w:r>
-        <w:rPr>
-          <w:spacing w:val="76"/>
-        </w:rPr>
-        <w:t xml:space="preserve"> </w:t>
-      </w:r>
-      <w:r>
-        <w:t>для</w:t>
-      </w:r>
-      <w:r>
-        <w:rPr>
-          <w:spacing w:val="81"/>
-        </w:rPr>
-        <w:t xml:space="preserve"> </w:t>
-      </w:r>
-      <w:r>
-        <w:t>разработки</w:t>
-      </w:r>
-      <w:r>
-        <w:rPr>
-          <w:spacing w:val="75"/>
-        </w:rPr>
-        <w:t xml:space="preserve"> </w:t>
-      </w:r>
-      <w:r>
-        <w:t>является</w:t>
-      </w:r>
-      <w:r>
-        <w:rPr>
-          <w:spacing w:val="76"/>
-        </w:rPr>
-        <w:t xml:space="preserve"> </w:t>
-      </w:r>
-      <w:r>
-        <w:t>курсовая</w:t>
-      </w:r>
-      <w:r>
-        <w:t xml:space="preserve"> </w:t>
-      </w:r>
-      <w:r>
-        <w:t>работа</w:t>
-      </w:r>
-      <w:r>
-        <w:rPr>
-          <w:spacing w:val="1"/>
-        </w:rPr>
-        <w:t xml:space="preserve"> </w:t>
-      </w:r>
-      <w:r>
-        <w:t>по</w:t>
-      </w:r>
-      <w:r>
-        <w:t xml:space="preserve"> </w:t>
-      </w:r>
-      <w:r>
-        <w:rPr>
-          <w:spacing w:val="-1"/>
-        </w:rPr>
-        <w:t>дисциплине</w:t>
-      </w:r>
-      <w:r>
-        <w:rPr>
-          <w:spacing w:val="-1"/>
-        </w:rPr>
-        <w:t xml:space="preserve"> </w:t>
-      </w:r>
-      <w:proofErr w:type="gramStart"/>
-      <w:r>
-        <w:rPr>
-          <w:spacing w:val="-1"/>
-        </w:rPr>
-        <w:t>« Алгоритмические</w:t>
-      </w:r>
-      <w:proofErr w:type="gramEnd"/>
-      <w:r>
-        <w:rPr>
-          <w:spacing w:val="-1"/>
-        </w:rPr>
-        <w:t xml:space="preserve"> </w:t>
-      </w:r>
-      <w:r>
-        <w:t>основы обработки данных», предусмотренная</w:t>
-      </w:r>
-      <w:r>
-        <w:rPr>
-          <w:spacing w:val="1"/>
-        </w:rPr>
-        <w:t xml:space="preserve"> </w:t>
-      </w:r>
-      <w:r>
-        <w:rPr>
-          <w:spacing w:val="-1"/>
-        </w:rPr>
-        <w:t xml:space="preserve">учебным </w:t>
-      </w:r>
-      <w:r>
-        <w:t>планом направления подготовки 09.03.01 «Информатика и вычислительная техника» профиля «Вычислительные машины, комплексы, системы и</w:t>
-      </w:r>
-      <w:r>
-        <w:rPr>
-          <w:spacing w:val="1"/>
-        </w:rPr>
-        <w:t xml:space="preserve"> </w:t>
-      </w:r>
-      <w:r>
-        <w:t>сети».</w:t>
-      </w:r>
-    </w:p>
-    <w:p>
-      <w:pPr>
         <w:pStyle w:val="a6"/>
         <w:ind w:firstLine="709"/>
       </w:pPr>
       <w:r>
-        <w:t>1.3 Назначения разработки</w:t>
+        <w:t>1.2 Основание для разработки</w:t>
       </w:r>
     </w:p>
     <w:p>
@@ -379,79 +247,84 @@
         <w:ind w:firstLine="709"/>
       </w:pPr>
       <w:r>
-        <w:t>Приложение</w:t>
-      </w:r>
-      <w:r>
-        <w:rPr>
-          <w:spacing w:val="7"/>
-        </w:rPr>
-        <w:t xml:space="preserve"> </w:t>
-      </w:r>
-      <w:r>
-        <w:t>может</w:t>
-      </w:r>
-      <w:r>
-        <w:rPr>
-          <w:spacing w:val="5"/>
-        </w:rPr>
-        <w:t xml:space="preserve"> </w:t>
-      </w:r>
-      <w:r>
-        <w:t>помочь</w:t>
-      </w:r>
-      <w:r>
-        <w:rPr>
-          <w:spacing w:val="3"/>
-        </w:rPr>
-        <w:t xml:space="preserve"> </w:t>
-      </w:r>
-      <w:r>
-        <w:t>пользователям,</w:t>
-      </w:r>
-      <w:r>
-        <w:rPr>
-          <w:spacing w:val="5"/>
-        </w:rPr>
-        <w:t xml:space="preserve"> </w:t>
-      </w:r>
-      <w:r>
-        <w:t>использующим</w:t>
-      </w:r>
-      <w:r>
-        <w:rPr>
-          <w:spacing w:val="5"/>
-        </w:rPr>
-        <w:t xml:space="preserve"> </w:t>
-      </w:r>
-      <w:r>
-        <w:t>любой</w:t>
-      </w:r>
-      <w:r>
-        <w:rPr>
-          <w:spacing w:val="3"/>
-        </w:rPr>
-        <w:t xml:space="preserve"> </w:t>
-      </w:r>
-      <w:r>
-        <w:t>сервис</w:t>
-      </w:r>
-      <w:r>
-        <w:rPr>
-          <w:spacing w:val="-67"/>
-        </w:rPr>
-        <w:t xml:space="preserve"> </w:t>
-      </w:r>
-      <w:r>
-        <w:t>чтения</w:t>
+        <w:t>Основанием</w:t>
+      </w:r>
+      <w:r>
+        <w:rPr>
+          <w:spacing w:val="76"/>
+        </w:rPr>
+        <w:t xml:space="preserve"> </w:t>
+      </w:r>
+      <w:r>
+        <w:t>для</w:t>
+      </w:r>
+      <w:r>
+        <w:rPr>
+          <w:spacing w:val="81"/>
+        </w:rPr>
+        <w:t xml:space="preserve"> </w:t>
+      </w:r>
+      <w:r>
+        <w:t>разработки</w:t>
+      </w:r>
+      <w:r>
+        <w:rPr>
+          <w:spacing w:val="75"/>
+        </w:rPr>
+        <w:t xml:space="preserve"> </w:t>
+      </w:r>
+      <w:r>
+        <w:t>является</w:t>
+      </w:r>
+      <w:r>
+        <w:rPr>
+          <w:spacing w:val="76"/>
+        </w:rPr>
+        <w:t xml:space="preserve"> </w:t>
+      </w:r>
+      <w:r>
+        <w:t>курсовая</w:t>
+      </w:r>
+      <w:r>
+        <w:t xml:space="preserve"> </w:t>
+      </w:r>
+      <w:r>
+        <w:t>работа</w:t>
+      </w:r>
+      <w:r>
+        <w:rPr>
+          <w:spacing w:val="1"/>
+        </w:rPr>
+        <w:t xml:space="preserve"> </w:t>
+      </w:r>
+      <w:r>
+        <w:t>по</w:t>
+      </w:r>
+      <w:r>
+        <w:t xml:space="preserve"> </w:t>
       </w:r>
       <w:r>
         <w:rPr>
           <w:spacing w:val="-1"/>
         </w:rPr>
-        <w:t xml:space="preserve"> </w:t>
-      </w:r>
-      <w:r>
-        <w:t>в Интернете,</w:t>
+        <w:t xml:space="preserve">дисциплине </w:t>
+      </w:r>
+      <w:proofErr w:type="gramStart"/>
+      <w:r>
+        <w:rPr>
+          <w:spacing w:val="-1"/>
+        </w:rPr>
+        <w:t>« Алгоритмические</w:t>
+      </w:r>
+      <w:proofErr w:type="gramEnd"/>
+      <w:r>
+        <w:rPr>
+          <w:spacing w:val="-1"/>
+        </w:rPr>
+        <w:t xml:space="preserve"> </w:t>
+      </w:r>
+      <w:r>
+        <w:t>основы обработки данных», предусмотренная</w:t>
       </w:r>
       <w:r>
         <w:rPr>
@@ -460,40 +333,20 @@
         <w:t xml:space="preserve"> </w:t>
       </w:r>
       <w:r>
-        <w:t>для</w:t>
-      </w:r>
-      <w:r>
         <w:rPr>
           <w:spacing w:val="-1"/>
         </w:rPr>
-        <w:t xml:space="preserve"> </w:t>
-      </w:r>
-      <w:r>
-        <w:t>быстрого</w:t>
-      </w:r>
-      <w:r>
-        <w:rPr>
-          <w:spacing w:val="1"/>
-        </w:rPr>
-        <w:t xml:space="preserve"> </w:t>
-      </w:r>
-      <w:r>
-        <w:t>поиска информации</w:t>
-      </w:r>
-      <w:r>
-        <w:rPr>
-          <w:spacing w:val="1"/>
-        </w:rPr>
-        <w:t xml:space="preserve"> </w:t>
-      </w:r>
-      <w:r>
-        <w:t>удобным способом.</w:t>
-      </w:r>
-    </w:p>
-    <w:p>
-      <w:pPr>
-        <w:ind w:firstLine="709"/>
-      </w:pPr>
+        <w:t xml:space="preserve">учебным </w:t>
+      </w:r>
+      <w:r>
+        <w:t>планом направления подготовки 09.03.01 «Информатика и вычислительная техника» профиля «</w:t>
+      </w:r>
+      <w:r>
+        <w:t>Цифровые комплексы, системы и сети</w:t>
+      </w:r>
+      <w:r>
+        <w:t>».</w:t>
+      </w:r>
     </w:p>
     <w:p>
       <w:pPr>
@@ -502,11 +355,137 @@
       </w:pPr>
       <w:r>
         <w:lastRenderedPageBreak/>
+        <w:t>1.3 Назначения разработки</w:t>
+      </w:r>
+    </w:p>
+    <w:p>
+      <w:pPr>
+        <w:ind w:firstLine="709"/>
+      </w:pPr>
+      <w:r>
+        <w:t>Приложение</w:t>
+      </w:r>
+      <w:r>
+        <w:rPr>
+          <w:spacing w:val="7"/>
+        </w:rPr>
+        <w:t xml:space="preserve"> </w:t>
+      </w:r>
+      <w:r>
+        <w:t>может</w:t>
+      </w:r>
+      <w:r>
+        <w:rPr>
+          <w:spacing w:val="5"/>
+        </w:rPr>
+        <w:t xml:space="preserve"> </w:t>
+      </w:r>
+      <w:r>
+        <w:t>помочь</w:t>
+      </w:r>
+      <w:r>
+        <w:rPr>
+          <w:spacing w:val="3"/>
+        </w:rPr>
+        <w:t xml:space="preserve"> </w:t>
+      </w:r>
+      <w:r>
+        <w:t>пользователям,</w:t>
+      </w:r>
+      <w:r>
+        <w:rPr>
+          <w:spacing w:val="5"/>
+        </w:rPr>
+        <w:t xml:space="preserve"> </w:t>
+      </w:r>
+      <w:r>
+        <w:t>использующим</w:t>
+      </w:r>
+      <w:r>
+        <w:rPr>
+          <w:spacing w:val="5"/>
+        </w:rPr>
+        <w:t xml:space="preserve"> </w:t>
+      </w:r>
+      <w:r>
+        <w:t>любой</w:t>
+      </w:r>
+      <w:r>
+        <w:rPr>
+          <w:spacing w:val="3"/>
+        </w:rPr>
+        <w:t xml:space="preserve"> </w:t>
+      </w:r>
+      <w:r>
+        <w:t>сервис</w:t>
+      </w:r>
+      <w:r>
+        <w:rPr>
+          <w:spacing w:val="-67"/>
+        </w:rPr>
+        <w:t xml:space="preserve"> </w:t>
+      </w:r>
+      <w:r>
+        <w:t>чтения</w:t>
+      </w:r>
+      <w:r>
+        <w:rPr>
+          <w:spacing w:val="-1"/>
+        </w:rPr>
+        <w:t xml:space="preserve"> </w:t>
+      </w:r>
+      <w:r>
+        <w:t>в Интернете,</w:t>
+      </w:r>
+      <w:r>
+        <w:rPr>
+          <w:spacing w:val="1"/>
+        </w:rPr>
+        <w:t xml:space="preserve"> </w:t>
+      </w:r>
+      <w:r>
+        <w:t>для</w:t>
+      </w:r>
+      <w:r>
+        <w:rPr>
+          <w:spacing w:val="-1"/>
+        </w:rPr>
+        <w:t xml:space="preserve"> </w:t>
+      </w:r>
+      <w:r>
+        <w:t>быстрого</w:t>
+      </w:r>
+      <w:r>
+        <w:rPr>
+          <w:spacing w:val="1"/>
+        </w:rPr>
+        <w:t xml:space="preserve"> </w:t>
+      </w:r>
+      <w:r>
+        <w:t>поиска информации</w:t>
+      </w:r>
+      <w:r>
+        <w:rPr>
+          <w:spacing w:val="1"/>
+        </w:rPr>
+        <w:t xml:space="preserve"> </w:t>
+      </w:r>
+      <w:r>
+        <w:t>удобным способом.</w:t>
+      </w:r>
+    </w:p>
+    <w:p>
+      <w:pPr>
+        <w:pStyle w:val="a6"/>
+        <w:ind w:firstLine="709"/>
+      </w:pPr>
+      <w:r>
         <w:t>1.4 Требования, предъявляемые к программе</w:t>
       </w:r>
     </w:p>
     <w:p>
       <w:pPr>
+        <w:spacing w:before="480" w:after="240"/>
         <w:ind w:firstLine="709"/>
         <w:rPr>
           <w:b/>
@@ -619,6 +598,7 @@
     </w:p>
     <w:p>
       <w:pPr>
+        <w:spacing w:before="480" w:after="240"/>
         <w:ind w:firstLine="709"/>
         <w:rPr>
           <w:b/>
@@ -630,21 +610,187 @@
           <w:b/>
           <w:bCs/>
         </w:rPr>
-        <w:t xml:space="preserve">1.4.2 Требования к техническим средствам, </w:t>
-      </w:r>
-      <w:r>
+        <w:t>1.4.2 Требования к техническим средствам, используемым при работе программы</w:t>
+      </w:r>
+    </w:p>
+    <w:p>
+      <w:pPr>
+        <w:ind w:firstLine="709"/>
+      </w:pPr>
+      <w:r>
+        <w:t>Персональный</w:t>
+      </w:r>
+      <w:r>
+        <w:rPr>
+          <w:spacing w:val="38"/>
+        </w:rPr>
+        <w:t xml:space="preserve"> </w:t>
+      </w:r>
+      <w:r>
+        <w:t>компьютер</w:t>
+      </w:r>
+      <w:r>
+        <w:rPr>
+          <w:spacing w:val="39"/>
+        </w:rPr>
+        <w:t xml:space="preserve"> </w:t>
+      </w:r>
+      <w:r>
+        <w:t>пользователя</w:t>
+      </w:r>
+      <w:r>
+        <w:rPr>
+          <w:spacing w:val="41"/>
+        </w:rPr>
+        <w:t xml:space="preserve"> </w:t>
+      </w:r>
+      <w:r>
+        <w:t>должен</w:t>
+      </w:r>
+      <w:r>
+        <w:rPr>
+          <w:spacing w:val="37"/>
+        </w:rPr>
+        <w:t xml:space="preserve"> </w:t>
+      </w:r>
+      <w:r>
+        <w:t>быть</w:t>
+      </w:r>
+      <w:r>
+        <w:rPr>
+          <w:spacing w:val="41"/>
+        </w:rPr>
+        <w:t xml:space="preserve"> </w:t>
+      </w:r>
+      <w:r>
+        <w:t>оснащён</w:t>
+      </w:r>
+      <w:r>
+        <w:rPr>
+          <w:spacing w:val="39"/>
+        </w:rPr>
+        <w:t xml:space="preserve"> </w:t>
+      </w:r>
+      <w:r>
+        <w:t>графическим</w:t>
+      </w:r>
+      <w:r>
+        <w:rPr>
+          <w:spacing w:val="26"/>
+        </w:rPr>
+        <w:t xml:space="preserve"> </w:t>
+      </w:r>
+      <w:r>
+        <w:t>адаптером,</w:t>
+      </w:r>
+      <w:r>
+        <w:rPr>
+          <w:spacing w:val="24"/>
+        </w:rPr>
+        <w:t xml:space="preserve"> </w:t>
+      </w:r>
+      <w:r>
+        <w:t>также</w:t>
+      </w:r>
+      <w:r>
+        <w:rPr>
+          <w:spacing w:val="28"/>
+        </w:rPr>
+        <w:t xml:space="preserve"> </w:t>
+      </w:r>
+      <w:r>
+        <w:t>должна</w:t>
+      </w:r>
+      <w:r>
+        <w:rPr>
+          <w:spacing w:val="27"/>
+        </w:rPr>
+        <w:t xml:space="preserve"> </w:t>
+      </w:r>
+      <w:r>
+        <w:t>быть</w:t>
+      </w:r>
+      <w:r>
+        <w:rPr>
+          <w:spacing w:val="28"/>
+        </w:rPr>
+        <w:t xml:space="preserve"> </w:t>
+      </w:r>
+      <w:r>
+        <w:t>установлена</w:t>
+      </w:r>
+      <w:r>
+        <w:rPr>
+          <w:spacing w:val="29"/>
+        </w:rPr>
+        <w:t xml:space="preserve"> </w:t>
+      </w:r>
+      <w:r>
+        <w:t>ОС</w:t>
+      </w:r>
+      <w:r>
+        <w:rPr>
+          <w:spacing w:val="29"/>
+        </w:rPr>
+        <w:t xml:space="preserve"> </w:t>
+      </w:r>
+      <w:r>
+        <w:t>Windows</w:t>
+      </w:r>
+      <w:r>
+        <w:rPr>
+          <w:spacing w:val="48"/>
+        </w:rPr>
+        <w:t xml:space="preserve"> </w:t>
+      </w:r>
+      <w:proofErr w:type="gramStart"/>
+      <w:r>
+        <w:t>(</w:t>
+      </w:r>
+      <w:r>
+        <w:rPr>
+          <w:spacing w:val="-21"/>
+        </w:rPr>
+        <w:t xml:space="preserve"> </w:t>
+      </w:r>
+      <w:r>
+        <w:t>не</w:t>
+      </w:r>
+      <w:proofErr w:type="gramEnd"/>
+      <w:r>
+        <w:rPr>
+          <w:spacing w:val="27"/>
+        </w:rPr>
+        <w:t xml:space="preserve"> </w:t>
+      </w:r>
+      <w:r>
+        <w:t>ниже</w:t>
+      </w:r>
+      <w:r>
+        <w:rPr>
+          <w:spacing w:val="1"/>
+        </w:rPr>
+        <w:t xml:space="preserve"> </w:t>
+      </w:r>
+      <w:r>
+        <w:t>Windows 7).</w:t>
+      </w:r>
+    </w:p>
+    <w:p>
+      <w:pPr>
+        <w:spacing w:before="480" w:after="240"/>
+        <w:ind w:firstLine="709"/>
         <w:rPr>
           <w:b/>
           <w:bCs/>
         </w:rPr>
-        <w:t xml:space="preserve">используемым </w:t>
-      </w:r>
+      </w:pPr>
       <w:r>
         <w:rPr>
           <w:b/>
           <w:bCs/>
         </w:rPr>
-        <w:t>при работе программы</w:t>
+        <w:t>1.4.3 Требования к языкам программы и среде разработки программы</w:t>
       </w:r>
     </w:p>
     <w:p>
@@ -652,20 +798,128 @@
         <w:ind w:firstLine="709"/>
       </w:pPr>
       <w:r>
-        <w:t>Персональный</w:t>
-      </w:r>
-      <w:r>
-        <w:rPr>
-          <w:spacing w:val="38"/>
-        </w:rPr>
-        <w:t xml:space="preserve"> </w:t>
-      </w:r>
-      <w:r>
-        <w:t>компьютер</w:t>
-      </w:r>
-      <w:r>
-        <w:rPr>
-          <w:spacing w:val="39"/>
+        <w:t>Для</w:t>
+      </w:r>
+      <w:r>
+        <w:rPr>
+          <w:spacing w:val="1"/>
+        </w:rPr>
+        <w:t xml:space="preserve"> </w:t>
+      </w:r>
+      <w:r>
+        <w:t>разработки</w:t>
+      </w:r>
+      <w:r>
+        <w:rPr>
+          <w:spacing w:val="1"/>
+        </w:rPr>
+        <w:t xml:space="preserve"> </w:t>
+      </w:r>
+      <w:r>
+        <w:t>используется</w:t>
+      </w:r>
+      <w:r>
+        <w:rPr>
+          <w:spacing w:val="1"/>
+        </w:rPr>
+        <w:t xml:space="preserve"> </w:t>
+      </w:r>
+      <w:r>
+        <w:t>язык</w:t>
+      </w:r>
+      <w:r>
+        <w:rPr>
+          <w:spacing w:val="1"/>
+        </w:rPr>
+        <w:t xml:space="preserve"> </w:t>
+      </w:r>
+      <w:r>
+        <w:t>программирования C++, в</w:t>
+      </w:r>
+      <w:r>
+        <w:rPr>
+          <w:spacing w:val="1"/>
+        </w:rPr>
+        <w:t xml:space="preserve"> </w:t>
+      </w:r>
+      <w:r>
+        <w:t>качестве</w:t>
+      </w:r>
+      <w:r>
+        <w:rPr>
+          <w:spacing w:val="1"/>
+        </w:rPr>
+        <w:t xml:space="preserve"> </w:t>
+      </w:r>
+      <w:r>
+        <w:t>среды</w:t>
+      </w:r>
+      <w:r>
+        <w:rPr>
+          <w:spacing w:val="17"/>
+        </w:rPr>
+        <w:t xml:space="preserve"> </w:t>
+      </w:r>
+      <w:r>
+        <w:t>разработки</w:t>
+      </w:r>
+      <w:r>
+        <w:rPr>
+          <w:spacing w:val="20"/>
+        </w:rPr>
+        <w:t xml:space="preserve"> </w:t>
+      </w:r>
+      <w:r>
+        <w:t>выступает</w:t>
+      </w:r>
+      <w:r>
+        <w:rPr>
+          <w:spacing w:val="20"/>
+        </w:rPr>
+        <w:t xml:space="preserve"> </w:t>
+      </w:r>
+      <w:r>
+        <w:t>Visual</w:t>
+      </w:r>
+      <w:r>
+        <w:rPr>
+          <w:spacing w:val="21"/>
+        </w:rPr>
+        <w:t xml:space="preserve"> </w:t>
+      </w:r>
+      <w:r>
+        <w:t>Studio.</w:t>
+      </w:r>
+      <w:r>
+        <w:rPr>
+          <w:spacing w:val="19"/>
+        </w:rPr>
+        <w:t xml:space="preserve"> </w:t>
+      </w:r>
+      <w:r>
+        <w:t>Для</w:t>
+      </w:r>
+      <w:r>
+        <w:rPr>
+          <w:spacing w:val="21"/>
+        </w:rPr>
+        <w:t xml:space="preserve"> </w:t>
+      </w:r>
+      <w:r>
+        <w:t>разработки</w:t>
+      </w:r>
+      <w:r>
+        <w:rPr>
+          <w:spacing w:val="21"/>
+        </w:rPr>
+        <w:t xml:space="preserve"> </w:t>
+      </w:r>
+      <w:r>
+        <w:t>интерфейса</w:t>
+      </w:r>
+      <w:r>
+        <w:rPr>
+          <w:spacing w:val="21"/>
         </w:rPr>
         <w:t xml:space="preserve"> </w:t>
       </w:r>
@@ -674,131 +928,12 @@
       </w:r>
       <w:r>
         <w:rPr>
-          <w:spacing w:val="41"/>
-        </w:rPr>
-        <w:t xml:space="preserve"> </w:t>
-      </w:r>
-      <w:r>
-        <w:t>должен</w:t>
-      </w:r>
-      <w:r>
-        <w:rPr>
-          <w:spacing w:val="37"/>
-        </w:rPr>
-        <w:t xml:space="preserve"> </w:t>
-      </w:r>
-      <w:r>
-        <w:t>быть</w:t>
-      </w:r>
-      <w:r>
-        <w:rPr>
-          <w:spacing w:val="41"/>
-        </w:rPr>
-        <w:t xml:space="preserve"> </w:t>
-      </w:r>
-      <w:r>
-        <w:t>оснащён</w:t>
-      </w:r>
-      <w:r>
-        <w:rPr>
-          <w:spacing w:val="39"/>
-        </w:rPr>
-        <w:t xml:space="preserve"> </w:t>
-      </w:r>
-      <w:r>
-        <w:t>графическим</w:t>
-      </w:r>
-      <w:r>
-        <w:rPr>
-          <w:spacing w:val="26"/>
-        </w:rPr>
-        <w:t xml:space="preserve"> </w:t>
-      </w:r>
-      <w:r>
-        <w:t>адаптером,</w:t>
-      </w:r>
-      <w:r>
-        <w:rPr>
-          <w:spacing w:val="24"/>
-        </w:rPr>
-        <w:t xml:space="preserve"> </w:t>
-      </w:r>
-      <w:r>
-        <w:t>также</w:t>
-      </w:r>
-      <w:r>
-        <w:rPr>
-          <w:spacing w:val="28"/>
-        </w:rPr>
-        <w:t xml:space="preserve"> </w:t>
-      </w:r>
-      <w:r>
-        <w:t>должна</w:t>
-      </w:r>
-      <w:r>
-        <w:rPr>
-          <w:spacing w:val="27"/>
-        </w:rPr>
-        <w:t xml:space="preserve"> </w:t>
-      </w:r>
-      <w:r>
-        <w:t>быть</w:t>
-      </w:r>
-      <w:r>
-        <w:rPr>
-          <w:spacing w:val="28"/>
-        </w:rPr>
-        <w:t xml:space="preserve"> </w:t>
-      </w:r>
-      <w:r>
-        <w:t>установлена</w:t>
-      </w:r>
-      <w:r>
-        <w:rPr>
-          <w:spacing w:val="29"/>
-        </w:rPr>
-        <w:t xml:space="preserve"> </w:t>
-      </w:r>
-      <w:r>
-        <w:t>ОС</w:t>
-      </w:r>
-      <w:r>
-        <w:rPr>
-          <w:spacing w:val="29"/>
-        </w:rPr>
-        <w:t xml:space="preserve"> </w:t>
-      </w:r>
-      <w:r>
-        <w:t>Windows</w:t>
-      </w:r>
-      <w:r>
-        <w:rPr>
-          <w:spacing w:val="48"/>
-        </w:rPr>
-        <w:t xml:space="preserve"> </w:t>
-      </w:r>
-      <w:proofErr w:type="gramStart"/>
-      <w:r>
-        <w:t>(</w:t>
-      </w:r>
-      <w:r>
-        <w:rPr>
-          <w:spacing w:val="-21"/>
-        </w:rPr>
-        <w:t xml:space="preserve"> </w:t>
-      </w:r>
-      <w:r>
-        <w:t>не</w:t>
-      </w:r>
-      <w:proofErr w:type="gramEnd"/>
-      <w:r>
-        <w:rPr>
-          <w:spacing w:val="27"/>
-        </w:rPr>
-        <w:t xml:space="preserve"> </w:t>
-      </w:r>
-      <w:r>
-        <w:t>ниже</w:t>
+          <w:spacing w:val="-1"/>
+        </w:rPr>
+        <w:t xml:space="preserve"> </w:t>
+      </w:r>
+      <w:r>
+        <w:t>задействован</w:t>
       </w:r>
       <w:r>
         <w:rPr>
@@ -807,11 +942,30 @@
         <w:t xml:space="preserve"> </w:t>
       </w:r>
       <w:r>
-        <w:t>Windows 7).</w:t>
-      </w:r>
-    </w:p>
-    <w:p>
-      <w:pPr>
+        <w:t>механизм</w:t>
+      </w:r>
+      <w:r>
+        <w:rPr>
+          <w:spacing w:val="-3"/>
+        </w:rPr>
+        <w:t xml:space="preserve"> </w:t>
+      </w:r>
+      <w:r>
+        <w:t>Visual</w:t>
+      </w:r>
+      <w:r>
+        <w:rPr>
+          <w:spacing w:val="1"/>
+        </w:rPr>
+        <w:t xml:space="preserve"> </w:t>
+      </w:r>
+      <w:r>
+        <w:t>Studio.</w:t>
+      </w:r>
+    </w:p>
+    <w:p>
+      <w:pPr>
+        <w:spacing w:before="480" w:after="240"/>
         <w:ind w:firstLine="709"/>
         <w:rPr>
           <w:b/>
@@ -823,7 +977,7 @@
           <w:b/>
           <w:bCs/>
         </w:rPr>
-        <w:t>1.4.3 Требования к языкам программы и среде разработки программы</w:t>
+        <w:t>1.4.4 Требования к информационным структурам на входе и выходе программы</w:t>
       </w:r>
     </w:p>
     <w:p>
@@ -831,199 +985,37 @@
         <w:ind w:firstLine="709"/>
       </w:pPr>
       <w:r>
-        <w:t>Для</w:t>
-      </w:r>
-      <w:r>
-        <w:rPr>
-          <w:spacing w:val="1"/>
-        </w:rPr>
-        <w:t xml:space="preserve"> </w:t>
-      </w:r>
-      <w:r>
-        <w:t>разработки</w:t>
-      </w:r>
-      <w:r>
-        <w:rPr>
-          <w:spacing w:val="1"/>
-        </w:rPr>
-        <w:t xml:space="preserve"> </w:t>
-      </w:r>
-      <w:r>
-        <w:t>используется</w:t>
-      </w:r>
-      <w:r>
-        <w:rPr>
-          <w:spacing w:val="1"/>
-        </w:rPr>
-        <w:t xml:space="preserve"> </w:t>
-      </w:r>
-      <w:r>
-        <w:t>язык</w:t>
-      </w:r>
-      <w:r>
-        <w:rPr>
-          <w:spacing w:val="1"/>
-        </w:rPr>
-        <w:t xml:space="preserve"> </w:t>
-      </w:r>
-      <w:r>
-        <w:t>программирования C++, в</w:t>
-      </w:r>
-      <w:r>
-        <w:rPr>
-          <w:spacing w:val="1"/>
-        </w:rPr>
-        <w:t xml:space="preserve"> </w:t>
-      </w:r>
-      <w:r>
-        <w:t>качестве</w:t>
-      </w:r>
-      <w:r>
-        <w:rPr>
-          <w:spacing w:val="1"/>
-        </w:rPr>
-        <w:t xml:space="preserve"> </w:t>
-      </w:r>
-      <w:r>
-        <w:t>среды</w:t>
-      </w:r>
-      <w:r>
-        <w:rPr>
-          <w:spacing w:val="17"/>
-        </w:rPr>
-        <w:t xml:space="preserve"> </w:t>
-      </w:r>
-      <w:r>
-        <w:t>разработки</w:t>
-      </w:r>
-      <w:r>
-        <w:rPr>
-          <w:spacing w:val="20"/>
-        </w:rPr>
-        <w:t xml:space="preserve"> </w:t>
-      </w:r>
-      <w:r>
-        <w:t>выступает</w:t>
-      </w:r>
-      <w:r>
-        <w:rPr>
-          <w:spacing w:val="20"/>
-        </w:rPr>
-        <w:t xml:space="preserve"> </w:t>
-      </w:r>
-      <w:r>
-        <w:t>Visual</w:t>
-      </w:r>
-      <w:r>
-        <w:rPr>
-          <w:spacing w:val="21"/>
-        </w:rPr>
-        <w:t xml:space="preserve"> </w:t>
-      </w:r>
-      <w:r>
-        <w:t>Studio.</w:t>
-      </w:r>
-      <w:r>
-        <w:rPr>
-          <w:spacing w:val="19"/>
-        </w:rPr>
-        <w:t xml:space="preserve"> </w:t>
-      </w:r>
-      <w:r>
-        <w:t>Для</w:t>
-      </w:r>
-      <w:r>
-        <w:rPr>
-          <w:spacing w:val="21"/>
-        </w:rPr>
-        <w:t xml:space="preserve"> </w:t>
-      </w:r>
-      <w:r>
-        <w:t>разработки</w:t>
-      </w:r>
-      <w:r>
-        <w:rPr>
-          <w:spacing w:val="21"/>
-        </w:rPr>
-        <w:t xml:space="preserve"> </w:t>
-      </w:r>
-      <w:r>
-        <w:t>интерфейса</w:t>
-      </w:r>
-      <w:r>
-        <w:rPr>
-          <w:spacing w:val="21"/>
-        </w:rPr>
-        <w:t xml:space="preserve"> </w:t>
-      </w:r>
-      <w:r>
-        <w:t>пользователя</w:t>
-      </w:r>
-      <w:r>
-        <w:rPr>
-          <w:spacing w:val="-1"/>
-        </w:rPr>
-        <w:t xml:space="preserve"> </w:t>
-      </w:r>
-      <w:r>
-        <w:t>задействован</w:t>
-      </w:r>
-      <w:r>
-        <w:rPr>
-          <w:spacing w:val="1"/>
-        </w:rPr>
-        <w:t xml:space="preserve"> </w:t>
-      </w:r>
-      <w:r>
-        <w:t>механизм</w:t>
-      </w:r>
-      <w:r>
-        <w:rPr>
-          <w:spacing w:val="-3"/>
-        </w:rPr>
-        <w:t xml:space="preserve"> </w:t>
-      </w:r>
-      <w:r>
-        <w:t>Visual</w:t>
-      </w:r>
-      <w:r>
-        <w:rPr>
-          <w:spacing w:val="1"/>
-        </w:rPr>
-        <w:t xml:space="preserve"> </w:t>
-      </w:r>
-      <w:r>
-        <w:t>Studio.</w:t>
+        <w:lastRenderedPageBreak/>
+        <w:t>В качестве входных данных программа принимает файл, содержащий словарь</w:t>
+      </w:r>
+      <w:r>
+        <w:t xml:space="preserve"> </w:t>
+      </w:r>
+      <w:r>
+        <w:t xml:space="preserve">вида </w:t>
+      </w:r>
+      <w:r>
+        <w:t>“</w:t>
+      </w:r>
+      <w:r>
+        <w:t>Номер телефона - ФИО</w:t>
+      </w:r>
+      <w:r>
+        <w:t>”</w:t>
       </w:r>
     </w:p>
     <w:p>
       <w:pPr>
         <w:ind w:firstLine="709"/>
-        <w:rPr>
-          <w:b/>
-          <w:bCs/>
-        </w:rPr>
-      </w:pPr>
-      <w:r>
-        <w:rPr>
-          <w:b/>
-          <w:bCs/>
-        </w:rPr>
-        <w:t>1.4.4 Требования к информационным структурам на входе и выходе программы</w:t>
-      </w:r>
-    </w:p>
-    <w:p>
-      <w:pPr>
-        <w:ind w:firstLine="709"/>
-      </w:pPr>
-      <w:r>
-        <w:t>В качестве входных данных программа принимает файл, содержащий словарь</w:t>
-      </w:r>
-      <w:r>
-        <w:t xml:space="preserve"> </w:t>
-      </w:r>
-      <w:r>
-        <w:t xml:space="preserve">вида </w:t>
+      </w:pPr>
+      <w:r>
+        <w:t xml:space="preserve">Выходные данные представляют собой файл, содержащий </w:t>
+      </w:r>
+      <w:r>
+        <w:t>словарь</w:t>
+      </w:r>
+      <w:r>
+        <w:t xml:space="preserve"> вида </w:t>
       </w:r>
       <w:r>
         <w:t>“</w:t>
@@ -1034,44 +1026,6 @@
       <w:r>
         <w:t>”</w:t>
       </w:r>
-    </w:p>
-    <w:p>
-      <w:pPr>
-        <w:ind w:firstLine="709"/>
-      </w:pPr>
-      <w:r>
-        <w:t xml:space="preserve">Выходные данные представляют собой файл, содержащий </w:t>
-      </w:r>
-      <w:r>
-        <w:t>словарь</w:t>
-      </w:r>
-      <w:r>
-        <w:t xml:space="preserve"> вида </w:t>
-      </w:r>
-      <w:r>
-        <w:t>“</w:t>
-      </w:r>
-      <w:r>
-        <w:t>Номер телефона - ФИО</w:t>
-      </w:r>
-      <w:r>
-        <w:t>”</w:t>
-      </w:r>
-    </w:p>
-    <w:p>
-      <w:pPr>
-        <w:ind w:firstLine="709"/>
-      </w:pPr>
-    </w:p>
-    <w:p>
-      <w:pPr>
-        <w:ind w:firstLine="709"/>
-      </w:pPr>
-    </w:p>
-    <w:p>
-      <w:pPr>
-        <w:ind w:firstLine="709"/>
-      </w:pPr>
     </w:p>
     <w:p>
       <w:pPr>
@@ -1079,7 +1033,6 @@
         <w:ind w:firstLine="709"/>
       </w:pPr>
       <w:r>
-        <w:lastRenderedPageBreak/>
         <w:t xml:space="preserve">1.5 </w:t>
       </w:r>
       <w:r>
@@ -1343,7 +1296,13 @@
         <w:t xml:space="preserve"> </w:t>
       </w:r>
       <w:r>
-        <w:t>02.09.2021-</w:t>
+        <w:t>02.09.</w:t>
+      </w:r>
+      <w:r>
+        <w:t>2024</w:t>
+      </w:r>
+      <w:r>
+        <w:t>-</w:t>
       </w:r>
       <w:r>
         <w:rPr>
@@ -1352,7 +1311,13 @@
         <w:t xml:space="preserve"> </w:t>
       </w:r>
       <w:r>
-        <w:t>22.09.2021.</w:t>
+        <w:t>22.09.</w:t>
+      </w:r>
+      <w:r>
+        <w:t>2024</w:t>
+      </w:r>
+      <w:r>
+        <w:t>.</w:t>
       </w:r>
     </w:p>
     <w:p>
@@ -1383,7 +1348,19 @@
         <w:t xml:space="preserve"> </w:t>
       </w:r>
       <w:r>
-        <w:t>22.09.2021-30.11.2021.</w:t>
+        <w:t>22.09.</w:t>
+      </w:r>
+      <w:r>
+        <w:t>2024</w:t>
+      </w:r>
+      <w:r>
+        <w:t>-30.11.</w:t>
+      </w:r>
+      <w:r>
+        <w:t>2024</w:t>
+      </w:r>
+      <w:r>
+        <w:t>.</w:t>
       </w:r>
     </w:p>
     <w:p>
@@ -1423,7 +1400,19 @@
         <w:t xml:space="preserve"> </w:t>
       </w:r>
       <w:r>
-        <w:t>01.12.2021-10.12.2021.</w:t>
+        <w:t>01.12.</w:t>
+      </w:r>
+      <w:r>
+        <w:t>2024</w:t>
+      </w:r>
+      <w:r>
+        <w:t>-10.12.</w:t>
+      </w:r>
+      <w:r>
+        <w:t>2024</w:t>
+      </w:r>
+      <w:r>
+        <w:t>.</w:t>
       </w:r>
     </w:p>
     <w:p>
@@ -1463,7 +1452,19 @@
         <w:t xml:space="preserve"> </w:t>
       </w:r>
       <w:r>
-        <w:t>11.12.2021-16.12.2021.</w:t>
+        <w:t>11.12.</w:t>
+      </w:r>
+      <w:r>
+        <w:t>2024</w:t>
+      </w:r>
+      <w:r>
+        <w:t>-16.12.</w:t>
+      </w:r>
+      <w:r>
+        <w:t>2024</w:t>
+      </w:r>
+      <w:r>
+        <w:t>.</w:t>
       </w:r>
       <w:r>
         <w:rPr>
@@ -1509,10 +1510,20 @@
         <w:t xml:space="preserve"> </w:t>
       </w:r>
       <w:r>
-        <w:t>23.12.2021-30.12.2021</w:t>
+        <w:t>23.12.</w:t>
+      </w:r>
+      <w:r>
+        <w:t>2024</w:t>
+      </w:r>
+      <w:r>
+        <w:t>-30.12.</w:t>
+      </w:r>
+      <w:r>
+        <w:t>2024</w:t>
       </w:r>
     </w:p>
     <w:sectPr>
+      <w:footerReference w:type="default" r:id="rId8"/>
       <w:pgSz w:w="11906" w:h="16838"/>
       <w:pgMar w:top="1134" w:right="707" w:bottom="1134" w:left="1134" w:header="708" w:footer="708" w:gutter="0"/>
       <w:cols w:space="708"/>
@@ -1522,8 +1533,100 @@
 </w:document>
 </file>
 
+<file path=word/endnotes.xml><?xml version="1.0" encoding="utf-8"?>
+<w:endnotes xmlns:wpc="http://schemas.microsoft.com/office/word/2010/wordprocessingCanvas" xmlns:cx="http://schemas.microsoft.com/office/drawing/2014/chartex" xmlns:cx1="http://schemas.microsoft.com/office/drawing/2015/9/8/chartex" xmlns:cx2="http://schemas.microsoft.com/office/drawing/2015/10/21/chartex" xmlns:cx3="http://schemas.microsoft.com/office/drawing/2016/5/9/chartex" xmlns:cx4="http://schemas.microsoft.com/office/drawing/2016/5/10/chartex" xmlns:cx5="http://schemas.microsoft.com/office/drawing/2016/5/11/chartex" xmlns:cx6="http://schemas.microsoft.com/office/drawing/2016/5/12/chartex" xmlns:cx7="http://schemas.microsoft.com/office/drawing/2016/5/13/chartex" xmlns:cx8="http://schemas.microsoft.com/office/drawing/2016/5/14/chartex" xmlns:mc="http://schemas.openxmlformats.org/markup-compatibility/2006" xmlns:aink="http://schemas.microsoft.com/office/drawing/2016/ink" xmlns:am3d="http://schemas.microsoft.com/office/drawing/2017/model3d" xmlns:o="urn:schemas-microsoft-com:office:office" xmlns:oel="http://schemas.microsoft.com/office/2019/extlst" xmlns:r="http://schemas.openxmlformats.org/officeDocument/2006/relationships" xmlns:m="http://schemas.openxmlformats.org/officeDocument/2006/math" xmlns:v="urn:schemas-microsoft-com:vml" xmlns:wp14="http://schemas.microsoft.com/office/word/2010/wordprocessingDrawing" xmlns:wp="http://schemas.openxmlformats.org/drawingml/2006/wordprocessingDrawing" xmlns:w10="urn:schemas-microsoft-com:office:word" xmlns:w="http://schemas.openxmlformats.org/wordprocessingml/2006/main" xmlns:w14="http://schemas.microsoft.com/office/word/2010/wordml" xmlns:w15="http://schemas.microsoft.com/office/word/2012/wordml" xmlns:w16cex="http://schemas.microsoft.com/office/word/2018/wordml/cex" xmlns:w16cid="http://schemas.microsoft.com/office/word/2016/wordml/cid" xmlns:w16="http://schemas.microsoft.com/office/word/2018/wordml" xmlns:w16du="http://schemas.microsoft.com/office/word/2023/wordml/word16du" xmlns:w16sdtdh="http://schemas.microsoft.com/office/word/2020/wordml/sdtdatahash" xmlns:w16se="http://schemas.microsoft.com/office/word/2015/wordml/symex" xmlns:wpg="http://schemas.microsoft.com/office/word/2010/wordprocessingGroup" xmlns:wpi="http://schemas.microsoft.com/office/word/2010/wordprocessingInk" xmlns:wne="http://schemas.microsoft.com/office/word/2006/wordml" xmlns:wps="http://schemas.microsoft.com/office/word/2010/wordprocessingShape" mc:Ignorable="w14 w15 w16se w16cid w16 w16cex w16sdtdh w16du wp14">
+  <w:endnote w:type="separator" w:id="-1">
+    <w:p>
+      <w:pPr>
+        <w:spacing w:line="240" w:lineRule="auto"/>
+      </w:pPr>
+      <w:r>
+        <w:separator/>
+      </w:r>
+    </w:p>
+  </w:endnote>
+  <w:endnote w:type="continuationSeparator" w:id="0">
+    <w:p>
+      <w:pPr>
+        <w:spacing w:line="240" w:lineRule="auto"/>
+      </w:pPr>
+      <w:r>
+        <w:continuationSeparator/>
+      </w:r>
+    </w:p>
+  </w:endnote>
+</w:endnotes>
+</file>
+
+<file path=word/footer1.xml><?xml version="1.0" encoding="utf-8"?>
+<w:ftr xmlns:wpc="http://schemas.microsoft.com/office/word/2010/wordprocessingCanvas" xmlns:cx="http://schemas.microsoft.com/office/drawing/2014/chartex" xmlns:cx1="http://schemas.microsoft.com/office/drawing/2015/9/8/chartex" xmlns:cx2="http://schemas.microsoft.com/office/drawing/2015/10/21/chartex" xmlns:cx3="http://schemas.microsoft.com/office/drawing/2016/5/9/chartex" xmlns:cx4="http://schemas.microsoft.com/office/drawing/2016/5/10/chartex" xmlns:cx5="http://schemas.microsoft.com/office/drawing/2016/5/11/chartex" xmlns:cx6="http://schemas.microsoft.com/office/drawing/2016/5/12/chartex" xmlns:cx7="http://schemas.microsoft.com/office/drawing/2016/5/13/chartex" xmlns:cx8="http://schemas.microsoft.com/office/drawing/2016/5/14/chartex" xmlns:mc="http://schemas.openxmlformats.org/markup-compatibility/2006" xmlns:aink="http://schemas.microsoft.com/office/drawing/2016/ink" xmlns:am3d="http://schemas.microsoft.com/office/drawing/2017/model3d" xmlns:o="urn:schemas-microsoft-com:office:office" xmlns:oel="http://schemas.microsoft.com/office/2019/extlst" xmlns:r="http://schemas.openxmlformats.org/officeDocument/2006/relationships" xmlns:m="http://schemas.openxmlformats.org/officeDocument/2006/math" xmlns:v="urn:schemas-microsoft-com:vml" xmlns:wp14="http://schemas.microsoft.com/office/word/2010/wordprocessingDrawing" xmlns:wp="http://schemas.openxmlformats.org/drawingml/2006/wordprocessingDrawing" xmlns:w10="urn:schemas-microsoft-com:office:word" xmlns:w="http://schemas.openxmlformats.org/wordprocessingml/2006/main" xmlns:w14="http://schemas.microsoft.com/office/word/2010/wordml" xmlns:w15="http://schemas.microsoft.com/office/word/2012/wordml" xmlns:w16cex="http://schemas.microsoft.com/office/word/2018/wordml/cex" xmlns:w16cid="http://schemas.microsoft.com/office/word/2016/wordml/cid" xmlns:w16="http://schemas.microsoft.com/office/word/2018/wordml" xmlns:w16du="http://schemas.microsoft.com/office/word/2023/wordml/word16du" xmlns:w16sdtdh="http://schemas.microsoft.com/office/word/2020/wordml/sdtdatahash" xmlns:w16se="http://schemas.microsoft.com/office/word/2015/wordml/symex" xmlns:wpg="http://schemas.microsoft.com/office/word/2010/wordprocessingGroup" xmlns:wpi="http://schemas.microsoft.com/office/word/2010/wordprocessingInk" xmlns:wne="http://schemas.microsoft.com/office/word/2006/wordml" xmlns:wps="http://schemas.microsoft.com/office/word/2010/wordprocessingShape" mc:Ignorable="w14 w15 w16se w16cid w16 w16cex w16sdtdh w16du wp14">
+  <w:sdt>
+    <w:sdtPr>
+      <w:id w:val="1917593743"/>
+      <w:docPartObj>
+        <w:docPartGallery w:val="Page Numbers (Bottom of Page)"/>
+        <w:docPartUnique/>
+      </w:docPartObj>
+    </w:sdtPr>
+    <w:sdtContent>
+      <w:p>
+        <w:pPr>
+          <w:pStyle w:val="ab"/>
+          <w:jc w:val="center"/>
+        </w:pPr>
+        <w:r>
+          <w:fldChar w:fldCharType="begin"/>
+        </w:r>
+        <w:r>
+          <w:instrText>PAGE   \* MERGEFORMAT</w:instrText>
+        </w:r>
+        <w:r>
+          <w:fldChar w:fldCharType="separate"/>
+        </w:r>
+        <w:r>
+          <w:t>2</w:t>
+        </w:r>
+        <w:r>
+          <w:fldChar w:fldCharType="end"/>
+        </w:r>
+      </w:p>
+    </w:sdtContent>
+  </w:sdt>
+  <w:p>
+    <w:pPr>
+      <w:pStyle w:val="ab"/>
+    </w:pPr>
+  </w:p>
+</w:ftr>
+</file>
+
+<file path=word/footnotes.xml><?xml version="1.0" encoding="utf-8"?>
+<w:footnotes xmlns:wpc="http://schemas.microsoft.com/office/word/2010/wordprocessingCanvas" xmlns:cx="http://schemas.microsoft.com/office/drawing/2014/chartex" xmlns:cx1="http://schemas.microsoft.com/office/drawing/2015/9/8/chartex" xmlns:cx2="http://schemas.microsoft.com/office/drawing/2015/10/21/chartex" xmlns:cx3="http://schemas.microsoft.com/office/drawing/2016/5/9/chartex" xmlns:cx4="http://schemas.microsoft.com/office/drawing/2016/5/10/chartex" xmlns:cx5="http://schemas.microsoft.com/office/drawing/2016/5/11/chartex" xmlns:cx6="http://schemas.microsoft.com/office/drawing/2016/5/12/chartex" xmlns:cx7="http://schemas.microsoft.com/office/drawing/2016/5/13/chartex" xmlns:cx8="http://schemas.microsoft.com/office/drawing/2016/5/14/chartex" xmlns:mc="http://schemas.openxmlformats.org/markup-compatibility/2006" xmlns:aink="http://schemas.microsoft.com/office/drawing/2016/ink" xmlns:am3d="http://schemas.microsoft.com/office/drawing/2017/model3d" xmlns:o="urn:schemas-microsoft-com:office:office" xmlns:oel="http://schemas.microsoft.com/office/2019/extlst" xmlns:r="http://schemas.openxmlformats.org/officeDocument/2006/relationships" xmlns:m="http://schemas.openxmlformats.org/officeDocument/2006/math" xmlns:v="urn:schemas-microsoft-com:vml" xmlns:wp14="http://schemas.microsoft.com/office/word/2010/wordprocessingDrawing" xmlns:wp="http://schemas.openxmlformats.org/drawingml/2006/wordprocessingDrawing" xmlns:w10="urn:schemas-microsoft-com:office:word" xmlns:w="http://schemas.openxmlformats.org/wordprocessingml/2006/main" xmlns:w14="http://schemas.microsoft.com/office/word/2010/wordml" xmlns:w15="http://schemas.microsoft.com/office/word/2012/wordml" xmlns:w16cex="http://schemas.microsoft.com/office/word/2018/wordml/cex" xmlns:w16cid="http://schemas.microsoft.com/office/word/2016/wordml/cid" xmlns:w16="http://schemas.microsoft.com/office/word/2018/wordml" xmlns:w16du="http://schemas.microsoft.com/office/word/2023/wordml/word16du" xmlns:w16sdtdh="http://schemas.microsoft.com/office/word/2020/wordml/sdtdatahash" xmlns:w16se="http://schemas.microsoft.com/office/word/2015/wordml/symex" xmlns:wpg="http://schemas.microsoft.com/office/word/2010/wordprocessingGroup" xmlns:wpi="http://schemas.microsoft.com/office/word/2010/wordprocessingInk" xmlns:wne="http://schemas.microsoft.com/office/word/2006/wordml" xmlns:wps="http://schemas.microsoft.com/office/word/2010/wordprocessingShape" mc:Ignorable="w14 w15 w16se w16cid w16 w16cex w16sdtdh w16du wp14">
+  <w:footnote w:type="separator" w:id="-1">
+    <w:p>
+      <w:pPr>
+        <w:spacing w:line="240" w:lineRule="auto"/>
+      </w:pPr>
+      <w:r>
+        <w:separator/>
+      </w:r>
+    </w:p>
+  </w:footnote>
+  <w:footnote w:type="continuationSeparator" w:id="0">
+    <w:p>
+      <w:pPr>
+        <w:spacing w:line="240" w:lineRule="auto"/>
+      </w:pPr>
+      <w:r>
+        <w:continuationSeparator/>
+      </w:r>
+    </w:p>
+  </w:footnote>
+</w:footnotes>
+</file>
+
 <file path=word/numbering.xml><?xml version="1.0" encoding="utf-8"?>
-<w:numbering xmlns:wpc="http://schemas.microsoft.com/office/word/2010/wordprocessingCanvas" xmlns:cx="http://schemas.microsoft.com/office/drawing/2014/chartex" xmlns:cx1="http://schemas.microsoft.com/office/drawing/2015/9/8/chartex" xmlns:cx2="http://schemas.microsoft.com/office/drawing/2015/10/21/chartex" xmlns:cx3="http://schemas.microsoft.com/office/drawing/2016/5/9/chartex" xmlns:cx4="http://schemas.microsoft.com/office/drawing/2016/5/10/chartex" xmlns:cx5="http://schemas.microsoft.com/office/drawing/2016/5/11/chartex" xmlns:cx6="http://schemas.microsoft.com/office/drawing/2016/5/12/chartex" xmlns:cx7="http://schemas.microsoft.com/office/drawing/2016/5/13/chartex" xmlns:cx8="http://schemas.microsoft.com/office/drawing/2016/5/14/chartex" xmlns:mc="http://schemas.openxmlformats.org/markup-compatibility/2006" xmlns:aink="http://schemas.microsoft.com/office/drawing/2016/ink" xmlns:am3d="http://schemas.microsoft.com/office/drawing/2017/model3d" xmlns:o="urn:schemas-microsoft-com:office:office" xmlns:r="http://schemas.openxmlformats.org/officeDocument/2006/relationships" xmlns:m="http://schemas.openxmlformats.org/officeDocument/2006/math" xmlns:v="urn:schemas-microsoft-com:vml" xmlns:wp14="http://schemas.microsoft.com/office/word/2010/wordprocessingDrawing" xmlns:wp="http://schemas.openxmlformats.org/drawingml/2006/wordprocessingDrawing" xmlns:w10="urn:schemas-microsoft-com:office:word" xmlns:w="http://schemas.openxmlformats.org/wordprocessingml/2006/main" xmlns:w14="http://schemas.microsoft.com/office/word/2010/wordml" xmlns:w15="http://schemas.microsoft.com/office/word/2012/wordml" xmlns:w16cex="http://schemas.microsoft.com/office/word/2018/wordml/cex" xmlns:w16cid="http://schemas.microsoft.com/office/word/2016/wordml/cid" xmlns:w16="http://schemas.microsoft.com/office/word/2018/wordml" xmlns:w16sdtdh="http://schemas.microsoft.com/office/word/2020/wordml/sdtdatahash" xmlns:w16se="http://schemas.microsoft.com/office/word/2015/wordml/symex" xmlns:wpg="http://schemas.microsoft.com/office/word/2010/wordprocessingGroup" xmlns:wpi="http://schemas.microsoft.com/office/word/2010/wordprocessingInk" xmlns:wne="http://schemas.microsoft.com/office/word/2006/wordml" xmlns:wps="http://schemas.microsoft.com/office/word/2010/wordprocessingShape" mc:Ignorable="w14 w15 w16se w16cid w16 w16cex w16sdtdh wp14">
+<w:numbering xmlns:wpc="http://schemas.microsoft.com/office/word/2010/wordprocessingCanvas" xmlns:cx="http://schemas.microsoft.com/office/drawing/2014/chartex" xmlns:cx1="http://schemas.microsoft.com/office/drawing/2015/9/8/chartex" xmlns:cx2="http://schemas.microsoft.com/office/drawing/2015/10/21/chartex" xmlns:cx3="http://schemas.microsoft.com/office/drawing/2016/5/9/chartex" xmlns:cx4="http://schemas.microsoft.com/office/drawing/2016/5/10/chartex" xmlns:cx5="http://schemas.microsoft.com/office/drawing/2016/5/11/chartex" xmlns:cx6="http://schemas.microsoft.com/office/drawing/2016/5/12/chartex" xmlns:cx7="http://schemas.microsoft.com/office/drawing/2016/5/13/chartex" xmlns:cx8="http://schemas.microsoft.com/office/drawing/2016/5/14/chartex" xmlns:mc="http://schemas.openxmlformats.org/markup-compatibility/2006" xmlns:aink="http://schemas.microsoft.com/office/drawing/2016/ink" xmlns:am3d="http://schemas.microsoft.com/office/drawing/2017/model3d" xmlns:o="urn:schemas-microsoft-com:office:office" xmlns:oel="http://schemas.microsoft.com/office/2019/extlst" xmlns:r="http://schemas.openxmlformats.org/officeDocument/2006/relationships" xmlns:m="http://schemas.openxmlformats.org/officeDocument/2006/math" xmlns:v="urn:schemas-microsoft-com:vml" xmlns:wp14="http://schemas.microsoft.com/office/word/2010/wordprocessingDrawing" xmlns:wp="http://schemas.openxmlformats.org/drawingml/2006/wordprocessingDrawing" xmlns:w10="urn:schemas-microsoft-com:office:word" xmlns:w="http://schemas.openxmlformats.org/wordprocessingml/2006/main" xmlns:w14="http://schemas.microsoft.com/office/word/2010/wordml" xmlns:w15="http://schemas.microsoft.com/office/word/2012/wordml" xmlns:w16cex="http://schemas.microsoft.com/office/word/2018/wordml/cex" xmlns:w16cid="http://schemas.microsoft.com/office/word/2016/wordml/cid" xmlns:w16="http://schemas.microsoft.com/office/word/2018/wordml" xmlns:w16du="http://schemas.microsoft.com/office/word/2023/wordml/word16du" xmlns:w16sdtdh="http://schemas.microsoft.com/office/word/2020/wordml/sdtdatahash" xmlns:w16se="http://schemas.microsoft.com/office/word/2015/wordml/symex" xmlns:wpg="http://schemas.microsoft.com/office/word/2010/wordprocessingGroup" xmlns:wpi="http://schemas.microsoft.com/office/word/2010/wordprocessingInk" xmlns:wne="http://schemas.microsoft.com/office/word/2006/wordml" xmlns:wps="http://schemas.microsoft.com/office/word/2010/wordprocessingShape" mc:Ignorable="w14 w15 w16se w16cid w16 w16cex w16sdtdh w16du wp14">
   <w:abstractNum w:abstractNumId="0" w15:restartNumberingAfterBreak="0">
     <w:nsid w:val="01DC0ECF"/>
     <w:multiLevelType w:val="hybridMultilevel"/>
@@ -2761,47 +2864,47 @@
       </w:pPr>
     </w:lvl>
   </w:abstractNum>
-  <w:num w:numId="1">
+  <w:num w:numId="1" w16cid:durableId="2039967274">
     <w:abstractNumId w:val="6"/>
   </w:num>
-  <w:num w:numId="2">
+  <w:num w:numId="2" w16cid:durableId="1996369961">
     <w:abstractNumId w:val="8"/>
   </w:num>
-  <w:num w:numId="3">
+  <w:num w:numId="3" w16cid:durableId="1855799878">
     <w:abstractNumId w:val="0"/>
   </w:num>
-  <w:num w:numId="4">
+  <w:num w:numId="4" w16cid:durableId="670184789">
     <w:abstractNumId w:val="7"/>
   </w:num>
-  <w:num w:numId="5">
+  <w:num w:numId="5" w16cid:durableId="197164292">
     <w:abstractNumId w:val="11"/>
   </w:num>
-  <w:num w:numId="6">
+  <w:num w:numId="6" w16cid:durableId="1370447861">
     <w:abstractNumId w:val="4"/>
   </w:num>
-  <w:num w:numId="7">
+  <w:num w:numId="7" w16cid:durableId="562329862">
     <w:abstractNumId w:val="9"/>
   </w:num>
-  <w:num w:numId="8">
+  <w:num w:numId="8" w16cid:durableId="1482380344">
     <w:abstractNumId w:val="5"/>
   </w:num>
-  <w:num w:numId="9">
+  <w:num w:numId="9" w16cid:durableId="828983312">
     <w:abstractNumId w:val="1"/>
   </w:num>
-  <w:num w:numId="10">
+  <w:num w:numId="10" w16cid:durableId="1173564547">
     <w:abstractNumId w:val="10"/>
   </w:num>
-  <w:num w:numId="11">
+  <w:num w:numId="11" w16cid:durableId="1388261099">
     <w:abstractNumId w:val="3"/>
   </w:num>
-  <w:num w:numId="12">
+  <w:num w:numId="12" w16cid:durableId="826823692">
     <w:abstractNumId w:val="2"/>
   </w:num>
 </w:numbering>
 </file>
 
 <file path=word/styles.xml><?xml version="1.0" encoding="utf-8"?>
-<w:styles xmlns:mc="http://schemas.openxmlformats.org/markup-compatibility/2006" xmlns:r="http://schemas.openxmlformats.org/officeDocument/2006/relationships" xmlns:w="http://schemas.openxmlformats.org/wordprocessingml/2006/main" xmlns:w14="http://schemas.microsoft.com/office/word/2010/wordml" xmlns:w15="http://schemas.microsoft.com/office/word/2012/wordml" xmlns:w16cex="http://schemas.microsoft.com/office/word/2018/wordml/cex" xmlns:w16cid="http://schemas.microsoft.com/office/word/2016/wordml/cid" xmlns:w16="http://schemas.microsoft.com/office/word/2018/wordml" xmlns:w16sdtdh="http://schemas.microsoft.com/office/word/2020/wordml/sdtdatahash" xmlns:w16se="http://schemas.microsoft.com/office/word/2015/wordml/symex" mc:Ignorable="w14 w15 w16se w16cid w16 w16cex w16sdtdh">
+<w:styles xmlns:mc="http://schemas.openxmlformats.org/markup-compatibility/2006" xmlns:r="http://schemas.openxmlformats.org/officeDocument/2006/relationships" xmlns:w="http://schemas.openxmlformats.org/wordprocessingml/2006/main" xmlns:w14="http://schemas.microsoft.com/office/word/2010/wordml" xmlns:w15="http://schemas.microsoft.com/office/word/2012/wordml" xmlns:w16cex="http://schemas.microsoft.com/office/word/2018/wordml/cex" xmlns:w16cid="http://schemas.microsoft.com/office/word/2016/wordml/cid" xmlns:w16="http://schemas.microsoft.com/office/word/2018/wordml" xmlns:w16du="http://schemas.microsoft.com/office/word/2023/wordml/word16du" xmlns:w16sdtdh="http://schemas.microsoft.com/office/word/2020/wordml/sdtdatahash" xmlns:w16se="http://schemas.microsoft.com/office/word/2015/wordml/symex" mc:Ignorable="w14 w15 w16se w16cid w16 w16cex w16sdtdh w16du">
   <w:docDefaults>
     <w:rPrDefault>
       <w:rPr>
@@ -3198,9 +3301,9 @@
   <w:style w:type="paragraph" w:default="1" w:styleId="a">
     <w:name w:val="Normal"/>
     <w:qFormat/>
-    <w:rsid w:val="00E4232B"/>
+    <w:rsid w:val="00CA021D"/>
     <w:pPr>
-      <w:spacing w:line="360" w:lineRule="auto"/>
+      <w:spacing w:after="0" w:line="360" w:lineRule="auto"/>
       <w:jc w:val="both"/>
     </w:pPr>
     <w:rPr>
@@ -3211,7 +3314,6 @@
   <w:style w:type="character" w:default="1" w:styleId="a0">
     <w:name w:val="Default Paragraph Font"/>
     <w:uiPriority w:val="1"/>
-    <w:semiHidden/>
     <w:unhideWhenUsed/>
   </w:style>
   <w:style w:type="table" w:default="1" w:styleId="a1">
@@ -3242,9 +3344,9 @@
     <w:link w:val="a4"/>
     <w:uiPriority w:val="10"/>
     <w:qFormat/>
-    <w:rsid w:val="00707B6A"/>
+    <w:rsid w:val="005C53C9"/>
     <w:pPr>
-      <w:spacing w:after="0"/>
+      <w:spacing w:after="240"/>
       <w:contextualSpacing/>
       <w:jc w:val="left"/>
     </w:pPr>
@@ -3262,7 +3364,7 @@
     <w:basedOn w:val="a0"/>
     <w:link w:val="a3"/>
     <w:uiPriority w:val="10"/>
-    <w:rsid w:val="00707B6A"/>
+    <w:rsid w:val="005C53C9"/>
     <w:rPr>
       <w:rFonts w:ascii="Times New Roman" w:eastAsiaTheme="majorEastAsia" w:hAnsi="Times New Roman" w:cstheme="majorBidi"/>
       <w:b/>
@@ -3288,9 +3390,9 @@
     <w:aliases w:val="Заголовок_2"/>
     <w:uiPriority w:val="1"/>
     <w:qFormat/>
-    <w:rsid w:val="00707B6A"/>
+    <w:rsid w:val="005C53C9"/>
     <w:pPr>
-      <w:spacing w:after="0" w:line="360" w:lineRule="auto"/>
+      <w:spacing w:before="480" w:after="240" w:line="360" w:lineRule="auto"/>
       <w:jc w:val="both"/>
     </w:pPr>
     <w:rPr>
@@ -3311,7 +3413,7 @@
       <w:widowControl w:val="0"/>
       <w:autoSpaceDE w:val="0"/>
       <w:autoSpaceDN w:val="0"/>
-      <w:spacing w:after="0" w:line="240" w:lineRule="auto"/>
+      <w:spacing w:line="240" w:lineRule="auto"/>
       <w:ind w:left="213"/>
       <w:jc w:val="left"/>
     </w:pPr>
@@ -3330,6 +3432,58 @@
       <w:rFonts w:ascii="Times New Roman" w:eastAsia="Times New Roman" w:hAnsi="Times New Roman" w:cs="Times New Roman"/>
       <w:sz w:val="28"/>
       <w:szCs w:val="28"/>
+    </w:rPr>
+  </w:style>
+  <w:style w:type="paragraph" w:styleId="a9">
+    <w:name w:val="header"/>
+    <w:basedOn w:val="a"/>
+    <w:link w:val="aa"/>
+    <w:uiPriority w:val="99"/>
+    <w:unhideWhenUsed/>
+    <w:rsid w:val="00024742"/>
+    <w:pPr>
+      <w:tabs>
+        <w:tab w:val="center" w:pos="4677"/>
+        <w:tab w:val="right" w:pos="9355"/>
+      </w:tabs>
+      <w:spacing w:line="240" w:lineRule="auto"/>
+    </w:pPr>
+  </w:style>
+  <w:style w:type="character" w:customStyle="1" w:styleId="aa">
+    <w:name w:val="Верхний колонтитул Знак"/>
+    <w:basedOn w:val="a0"/>
+    <w:link w:val="a9"/>
+    <w:uiPriority w:val="99"/>
+    <w:rsid w:val="00024742"/>
+    <w:rPr>
+      <w:rFonts w:ascii="Times New Roman" w:hAnsi="Times New Roman"/>
+      <w:sz w:val="28"/>
+    </w:rPr>
+  </w:style>
+  <w:style w:type="paragraph" w:styleId="ab">
+    <w:name w:val="footer"/>
+    <w:basedOn w:val="a"/>
+    <w:link w:val="ac"/>
+    <w:uiPriority w:val="99"/>
+    <w:unhideWhenUsed/>
+    <w:rsid w:val="00024742"/>
+    <w:pPr>
+      <w:tabs>
+        <w:tab w:val="center" w:pos="4677"/>
+        <w:tab w:val="right" w:pos="9355"/>
+      </w:tabs>
+      <w:spacing w:line="240" w:lineRule="auto"/>
+    </w:pPr>
+  </w:style>
+  <w:style w:type="character" w:customStyle="1" w:styleId="ac">
+    <w:name w:val="Нижний колонтитул Знак"/>
+    <w:basedOn w:val="a0"/>
+    <w:link w:val="ab"/>
+    <w:uiPriority w:val="99"/>
+    <w:rsid w:val="00024742"/>
+    <w:rPr>
+      <w:rFonts w:ascii="Times New Roman" w:hAnsi="Times New Roman"/>
+      <w:sz w:val="28"/>
     </w:rPr>
   </w:style>
 </w:styles>
@@ -3628,4 +3782,16 @@
     </a:ext>
   </a:extLst>
 </a:theme>
+</file>
+
+<file path=customXml/item1.xml><?xml version="1.0" encoding="utf-8"?>
+<b:Sources xmlns:b="http://schemas.openxmlformats.org/officeDocument/2006/bibliography" xmlns="http://schemas.openxmlformats.org/officeDocument/2006/bibliography" SelectedStyle="\APASixthEditionOfficeOnline.xsl" StyleName="APA" Version="6"/>
+</file>
+
+<file path=customXml/itemProps1.xml><?xml version="1.0" encoding="utf-8"?>
+<ds:datastoreItem xmlns:ds="http://schemas.openxmlformats.org/officeDocument/2006/customXml" ds:itemID="{DDA10EAC-5D86-4948-BE61-78B9E3B294EF}">
+  <ds:schemaRefs>
+    <ds:schemaRef ds:uri="http://schemas.openxmlformats.org/officeDocument/2006/bibliography"/>
+  </ds:schemaRefs>
+</ds:datastoreItem>
 </file>
</xml_diff>

<commit_message>
added 2nd part of kurs, started working on 6 pr
</commit_message>
<xml_diff>
--- a/Algo_dann_2_curs/Kursovaya/KR_1.docx
+++ b/Algo_dann_2_curs/Kursovaya/KR_1.docx
@@ -1,6 +1,6 @@
 
 <file path=word/document.xml><?xml version="1.0" encoding="utf-8"?>
-<w:document xmlns:wpc="http://schemas.microsoft.com/office/word/2010/wordprocessingCanvas" xmlns:cx="http://schemas.microsoft.com/office/drawing/2014/chartex" xmlns:cx1="http://schemas.microsoft.com/office/drawing/2015/9/8/chartex" xmlns:cx2="http://schemas.microsoft.com/office/drawing/2015/10/21/chartex" xmlns:cx3="http://schemas.microsoft.com/office/drawing/2016/5/9/chartex" xmlns:cx4="http://schemas.microsoft.com/office/drawing/2016/5/10/chartex" xmlns:cx5="http://schemas.microsoft.com/office/drawing/2016/5/11/chartex" xmlns:cx6="http://schemas.microsoft.com/office/drawing/2016/5/12/chartex" xmlns:cx7="http://schemas.microsoft.com/office/drawing/2016/5/13/chartex" xmlns:cx8="http://schemas.microsoft.com/office/drawing/2016/5/14/chartex" xmlns:mc="http://schemas.openxmlformats.org/markup-compatibility/2006" xmlns:aink="http://schemas.microsoft.com/office/drawing/2016/ink" xmlns:am3d="http://schemas.microsoft.com/office/drawing/2017/model3d" xmlns:o="urn:schemas-microsoft-com:office:office" xmlns:oel="http://schemas.microsoft.com/office/2019/extlst" xmlns:r="http://schemas.openxmlformats.org/officeDocument/2006/relationships" xmlns:m="http://schemas.openxmlformats.org/officeDocument/2006/math" xmlns:v="urn:schemas-microsoft-com:vml" xmlns:wp14="http://schemas.microsoft.com/office/word/2010/wordprocessingDrawing" xmlns:wp="http://schemas.openxmlformats.org/drawingml/2006/wordprocessingDrawing" xmlns:w10="urn:schemas-microsoft-com:office:word" xmlns:w="http://schemas.openxmlformats.org/wordprocessingml/2006/main" xmlns:w14="http://schemas.microsoft.com/office/word/2010/wordml" xmlns:w15="http://schemas.microsoft.com/office/word/2012/wordml" xmlns:w16cex="http://schemas.microsoft.com/office/word/2018/wordml/cex" xmlns:w16cid="http://schemas.microsoft.com/office/word/2016/wordml/cid" xmlns:w16="http://schemas.microsoft.com/office/word/2018/wordml" xmlns:w16du="http://schemas.microsoft.com/office/word/2023/wordml/word16du" xmlns:w16sdtdh="http://schemas.microsoft.com/office/word/2020/wordml/sdtdatahash" xmlns:w16se="http://schemas.microsoft.com/office/word/2015/wordml/symex" xmlns:wpg="http://schemas.microsoft.com/office/word/2010/wordprocessingGroup" xmlns:wpi="http://schemas.microsoft.com/office/word/2010/wordprocessingInk" xmlns:wne="http://schemas.microsoft.com/office/word/2006/wordml" xmlns:wps="http://schemas.microsoft.com/office/word/2010/wordprocessingShape" mc:Ignorable="w14 w15 w16se w16cid w16 w16cex w16sdtdh w16du wp14">
+<w:document xmlns:wpc="http://schemas.microsoft.com/office/word/2010/wordprocessingCanvas" xmlns:cx="http://schemas.microsoft.com/office/drawing/2014/chartex" xmlns:cx1="http://schemas.microsoft.com/office/drawing/2015/9/8/chartex" xmlns:cx2="http://schemas.microsoft.com/office/drawing/2015/10/21/chartex" xmlns:cx3="http://schemas.microsoft.com/office/drawing/2016/5/9/chartex" xmlns:cx4="http://schemas.microsoft.com/office/drawing/2016/5/10/chartex" xmlns:cx5="http://schemas.microsoft.com/office/drawing/2016/5/11/chartex" xmlns:cx6="http://schemas.microsoft.com/office/drawing/2016/5/12/chartex" xmlns:cx7="http://schemas.microsoft.com/office/drawing/2016/5/13/chartex" xmlns:cx8="http://schemas.microsoft.com/office/drawing/2016/5/14/chartex" xmlns:mc="http://schemas.openxmlformats.org/markup-compatibility/2006" xmlns:aink="http://schemas.microsoft.com/office/drawing/2016/ink" xmlns:am3d="http://schemas.microsoft.com/office/drawing/2017/model3d" xmlns:o="urn:schemas-microsoft-com:office:office" xmlns:r="http://schemas.openxmlformats.org/officeDocument/2006/relationships" xmlns:m="http://schemas.openxmlformats.org/officeDocument/2006/math" xmlns:v="urn:schemas-microsoft-com:vml" xmlns:wp14="http://schemas.microsoft.com/office/word/2010/wordprocessingDrawing" xmlns:wp="http://schemas.openxmlformats.org/drawingml/2006/wordprocessingDrawing" xmlns:w10="urn:schemas-microsoft-com:office:word" xmlns:w="http://schemas.openxmlformats.org/wordprocessingml/2006/main" xmlns:w14="http://schemas.microsoft.com/office/word/2010/wordml" xmlns:w15="http://schemas.microsoft.com/office/word/2012/wordml" xmlns:w16cex="http://schemas.microsoft.com/office/word/2018/wordml/cex" xmlns:w16cid="http://schemas.microsoft.com/office/word/2016/wordml/cid" xmlns:w16="http://schemas.microsoft.com/office/word/2018/wordml" xmlns:w16sdtdh="http://schemas.microsoft.com/office/word/2020/wordml/sdtdatahash" xmlns:w16se="http://schemas.microsoft.com/office/word/2015/wordml/symex" xmlns:wpg="http://schemas.microsoft.com/office/word/2010/wordprocessingGroup" xmlns:wpi="http://schemas.microsoft.com/office/word/2010/wordprocessingInk" xmlns:wne="http://schemas.microsoft.com/office/word/2006/wordml" xmlns:wps="http://schemas.microsoft.com/office/word/2010/wordprocessingShape" mc:Ignorable="w14 w15 w16se w16cid w16 w16cex w16sdtdh wp14">
   <w:body>
     <w:p>
       <w:pPr>
@@ -1526,6 +1526,457 @@
       <w:r>
         <w:t>2024</w:t>
       </w:r>
+    </w:p>
+    <w:p>
+      <w:pPr>
+        <w:spacing w:after="160" w:line="259" w:lineRule="auto"/>
+        <w:jc w:val="left"/>
+      </w:pPr>
+      <w:r>
+        <w:br w:type="page"/>
+      </w:r>
+    </w:p>
+    <w:p>
+      <w:pPr>
+        <w:pStyle w:val="a3"/>
+        <w:ind w:firstLine="709"/>
+        <w:jc w:val="both"/>
+      </w:pPr>
+      <w:r>
+        <w:lastRenderedPageBreak/>
+        <w:t xml:space="preserve">2 </w:t>
+      </w:r>
+      <w:r>
+        <w:t>ОБЗОР СПОСОБОВ ОРГАНИЗАЦИИ ДАННЫХ И ОБОСНОВАНИЕ ВЫБОРА СТРУКТУРЫ ДАННЫХ ДЛЯ ЭФФЕКТИВНОГО ВЫПОЛНЕНИЯ ОПЕРАЦИЙ</w:t>
+      </w:r>
+    </w:p>
+    <w:p>
+      <w:pPr>
+        <w:ind w:firstLine="709"/>
+      </w:pPr>
+      <w:r>
+        <w:t>Данные могут быть организованы различными способами. Тип структуры</w:t>
+      </w:r>
+    </w:p>
+    <w:p>
+      <w:r>
+        <w:t>данных в программе оказывает большое влияние на ее производительность. Для</w:t>
+      </w:r>
+    </w:p>
+    <w:p>
+      <w:proofErr w:type="gramStart"/>
+      <w:r>
+        <w:t>того</w:t>
+      </w:r>
+      <w:proofErr w:type="gramEnd"/>
+      <w:r>
+        <w:t xml:space="preserve"> чтобы выбрать наиболее простой и эффективный способ организации данных в программе рассмотрим несколько типов структур данных.</w:t>
+      </w:r>
+      <w:r>
+        <w:t>\</w:t>
+      </w:r>
+    </w:p>
+    <w:p>
+      <w:pPr>
+        <w:pStyle w:val="a6"/>
+      </w:pPr>
+      <w:r>
+        <w:rPr>
+          <w:lang w:val="en-US"/>
+        </w:rPr>
+        <w:t xml:space="preserve">2.1 </w:t>
+      </w:r>
+      <w:r>
+        <w:t>Бинарное дерево поиска</w:t>
+      </w:r>
+    </w:p>
+    <w:p>
+      <w:pPr>
+        <w:ind w:firstLine="709"/>
+      </w:pPr>
+      <w:r>
+        <w:t xml:space="preserve">Бинарное дерево поиска </w:t>
+      </w:r>
+      <w:proofErr w:type="gramStart"/>
+      <w:r>
+        <w:t xml:space="preserve">- </w:t>
+      </w:r>
+      <w:r>
+        <w:t>это бинарное дерево</w:t>
+      </w:r>
+      <w:proofErr w:type="gramEnd"/>
+      <w:r>
+        <w:t xml:space="preserve"> (б</w:t>
+      </w:r>
+      <w:r>
+        <w:t>инарное дерево — это иерархическая структура данных, в которой каждый узел имеет значение</w:t>
+      </w:r>
+      <w:r>
+        <w:t xml:space="preserve">, </w:t>
+      </w:r>
+      <w:r>
+        <w:t>оно же является в данном случае и ключом</w:t>
+      </w:r>
+      <w:r>
+        <w:t>,</w:t>
+      </w:r>
+      <w:r>
+        <w:t xml:space="preserve"> и ссылки на левого и правого потомка.</w:t>
+      </w:r>
+      <w:r>
+        <w:t>)</w:t>
+      </w:r>
+      <w:r>
+        <w:t>, обладающее дополнительными свойствами: значение левого потомка меньше значения родителя, а значение правого потомка больше значения родителя для каждого узла дерева. То есть, данные в бинарном дереве поиска хранятся в отсортированном виде. При каждой операции вставки нового или удаления существующего узла отсортированный порядок дерева сохраняется. При поиске элемента сравнивается искомое значение с корнем. Если искомое больше корня, то поиск продолжается в правом потомке корня, если меньше, то в левом, если равно, то значение найдено и поиск прекращается.</w:t>
+      </w:r>
+    </w:p>
+    <w:p>
+      <w:pPr>
+        <w:pStyle w:val="a6"/>
+      </w:pPr>
+      <w:r>
+        <w:t>2.2 Словарь</w:t>
+      </w:r>
+    </w:p>
+    <w:p>
+      <w:pPr>
+        <w:ind w:firstLine="709"/>
+      </w:pPr>
+      <w:r>
+        <w:t>Словарь</w:t>
+      </w:r>
+      <w:r>
+        <w:t xml:space="preserve"> (</w:t>
+      </w:r>
+      <w:r>
+        <w:t>ассоциативный массив</w:t>
+      </w:r>
+      <w:r>
+        <w:t>)</w:t>
+      </w:r>
+      <w:r>
+        <w:t xml:space="preserve"> – это индексируемая структура данных, доступ к элементам которой выполняется только по индексу (ключу). Элемент словаря состоит из </w:t>
+      </w:r>
+      <w:proofErr w:type="gramStart"/>
+      <w:r>
+        <w:t>ключа</w:t>
+      </w:r>
+      <w:r>
+        <w:t xml:space="preserve"> </w:t>
+      </w:r>
+      <w:r>
+        <w:rPr>
+          <w:spacing w:val="-67"/>
+        </w:rPr>
+        <w:t xml:space="preserve"> </w:t>
+      </w:r>
+      <w:r>
+        <w:t>и</w:t>
+      </w:r>
+      <w:proofErr w:type="gramEnd"/>
+      <w:r>
+        <w:t xml:space="preserve"> связанного с ключом значения.</w:t>
+      </w:r>
+    </w:p>
+    <w:p>
+      <w:pPr>
+        <w:ind w:firstLine="709"/>
+      </w:pPr>
+    </w:p>
+    <w:p>
+      <w:pPr>
+        <w:pStyle w:val="a6"/>
+      </w:pPr>
+      <w:r>
+        <w:lastRenderedPageBreak/>
+        <w:t>2.3 Хэш-таблица</w:t>
+      </w:r>
+    </w:p>
+    <w:p>
+      <w:pPr>
+        <w:ind w:firstLine="709"/>
+      </w:pPr>
+      <w:r>
+        <w:t xml:space="preserve">Хэш-таблица - </w:t>
+      </w:r>
+      <w:r>
+        <w:t>структура данных, реализующая интерфейс ассоциативного массива, а именно, она позволяет хранить пары (ключ, значение) и выполнять три операции: операцию добавления новой пары, операцию удаления и операцию поиска пары по ключу.</w:t>
+      </w:r>
+    </w:p>
+    <w:p>
+      <w:pPr>
+        <w:pStyle w:val="a6"/>
+      </w:pPr>
+      <w:r>
+        <w:t>2.4 Очередь</w:t>
+      </w:r>
+    </w:p>
+    <w:p>
+      <w:pPr>
+        <w:ind w:firstLine="709"/>
+      </w:pPr>
+      <w:r>
+        <w:t xml:space="preserve">Очередь – динамическая структура данных, работающая по принципу </w:t>
+      </w:r>
+      <w:r>
+        <w:rPr>
+          <w:lang w:val="en-US"/>
+        </w:rPr>
+        <w:t>FIFO</w:t>
+      </w:r>
+      <w:r>
+        <w:t xml:space="preserve"> </w:t>
+      </w:r>
+      <w:r>
+        <w:t>–</w:t>
+      </w:r>
+      <w:r>
+        <w:t xml:space="preserve"> </w:t>
+      </w:r>
+      <w:r>
+        <w:rPr>
+          <w:lang w:val="en-US"/>
+        </w:rPr>
+        <w:t>first</w:t>
+      </w:r>
+      <w:r>
+        <w:t xml:space="preserve"> </w:t>
+      </w:r>
+      <w:r>
+        <w:rPr>
+          <w:lang w:val="en-US"/>
+        </w:rPr>
+        <w:t>in</w:t>
+      </w:r>
+      <w:r>
+        <w:t xml:space="preserve">, </w:t>
+      </w:r>
+      <w:r>
+        <w:rPr>
+          <w:lang w:val="en-US"/>
+        </w:rPr>
+        <w:t>first</w:t>
+      </w:r>
+      <w:r>
+        <w:t xml:space="preserve"> </w:t>
+      </w:r>
+      <w:r>
+        <w:rPr>
+          <w:lang w:val="en-US"/>
+        </w:rPr>
+        <w:t>out</w:t>
+      </w:r>
+      <w:r>
+        <w:t xml:space="preserve"> (</w:t>
+      </w:r>
+      <w:r>
+        <w:t>первый вошел, первый вышел). Элементы добавляются в конец очереди, и оттуда же извлекаются.</w:t>
+      </w:r>
+    </w:p>
+    <w:p>
+      <w:pPr>
+        <w:pStyle w:val="a6"/>
+      </w:pPr>
+      <w:r>
+        <w:t>2.5 Массив</w:t>
+      </w:r>
+    </w:p>
+    <w:p>
+      <w:pPr>
+        <w:ind w:firstLine="709"/>
+      </w:pPr>
+      <w:r>
+        <w:t>Массив — одна из самых простых и часто применяемых структур данных. Другие структуры данных, к примеру, стеки и очереди, являются производными от массивов. Сами массивы используются для обработки большого</w:t>
+      </w:r>
+      <w:r>
+        <w:rPr>
+          <w:lang w:val="en-US"/>
+        </w:rPr>
+        <w:t xml:space="preserve"> </w:t>
+      </w:r>
+      <w:r>
+        <w:t>количества однотипных данных.</w:t>
+      </w:r>
+    </w:p>
+    <w:p>
+      <w:pPr>
+        <w:ind w:firstLine="709"/>
+      </w:pPr>
+      <w:r>
+        <w:t>Элементы в массиве имеют свой индекс — номер элемента, по которому</w:t>
+      </w:r>
+      <w:r>
+        <w:t xml:space="preserve"> </w:t>
+      </w:r>
+      <w:r>
+        <w:t xml:space="preserve">можно производить поиск. Существует два типа массивов: одномерные и многомерные. Первые представляют собой простейшие линейные структуры, </w:t>
+      </w:r>
+      <w:r>
+        <w:t>ко</w:t>
+      </w:r>
+      <w:r>
+        <w:t>торые называются вложенными и включают другие массивы. Чаще всего в</w:t>
+      </w:r>
+      <w:r>
+        <w:t xml:space="preserve"> </w:t>
+      </w:r>
+      <w:r>
+        <w:t>программировании используются одномерные и двумерные массивы.</w:t>
+      </w:r>
+    </w:p>
+    <w:p>
+      <w:pPr>
+        <w:ind w:firstLine="709"/>
+      </w:pPr>
+      <w:r>
+        <w:t>Также</w:t>
+      </w:r>
+      <w:r>
+        <w:t xml:space="preserve"> </w:t>
+      </w:r>
+      <w:r>
+        <w:t>существуют динамические массивы, для выделения работы с ними используются</w:t>
+      </w:r>
+      <w:r>
+        <w:t xml:space="preserve"> </w:t>
+      </w:r>
+      <w:r>
+        <w:t xml:space="preserve">отдельные формы операторов </w:t>
+      </w:r>
+      <w:proofErr w:type="spellStart"/>
+      <w:r>
+        <w:t>new</w:t>
+      </w:r>
+      <w:proofErr w:type="spellEnd"/>
+      <w:r>
+        <w:t xml:space="preserve"> и </w:t>
+      </w:r>
+      <w:proofErr w:type="spellStart"/>
+      <w:r>
+        <w:t>delete</w:t>
+      </w:r>
+      <w:proofErr w:type="spellEnd"/>
+      <w:r>
+        <w:t xml:space="preserve">: </w:t>
+      </w:r>
+      <w:proofErr w:type="spellStart"/>
+      <w:proofErr w:type="gramStart"/>
+      <w:r>
+        <w:t>new</w:t>
+      </w:r>
+      <w:proofErr w:type="spellEnd"/>
+      <w:r>
+        <w:t>[</w:t>
+      </w:r>
+      <w:proofErr w:type="gramEnd"/>
+      <w:r>
+        <w:t xml:space="preserve">] и </w:t>
+      </w:r>
+      <w:proofErr w:type="spellStart"/>
+      <w:r>
+        <w:t>delete</w:t>
+      </w:r>
+      <w:proofErr w:type="spellEnd"/>
+      <w:r>
+        <w:t>[]. Динамическое выделение массива позволяет устанавливать его длину во время выполнения программы.</w:t>
+      </w:r>
+    </w:p>
+    <w:p>
+      <w:pPr>
+        <w:ind w:firstLine="709"/>
+      </w:pPr>
+    </w:p>
+    <w:p>
+      <w:pPr>
+        <w:ind w:firstLine="709"/>
+        <w:rPr>
+          <w:lang w:val="en-US"/>
+        </w:rPr>
+      </w:pPr>
+    </w:p>
+    <w:p>
+      <w:pPr>
+        <w:pStyle w:val="a6"/>
+      </w:pPr>
+      <w:r>
+        <w:lastRenderedPageBreak/>
+        <w:t>2.6 Выбор структуры данных</w:t>
+      </w:r>
+    </w:p>
+    <w:p>
+      <w:pPr>
+        <w:ind w:firstLine="709"/>
+      </w:pPr>
+      <w:r>
+        <w:t xml:space="preserve">В ходе использования программы пользователь вводит в консоль текст, либо вводит название текстовых файлов, поэтому нужно воспользоваться типом данных </w:t>
+      </w:r>
+      <w:proofErr w:type="spellStart"/>
+      <w:r>
+        <w:t>string</w:t>
+      </w:r>
+      <w:proofErr w:type="spellEnd"/>
+      <w:r>
+        <w:t xml:space="preserve"> (строковый).</w:t>
+      </w:r>
+    </w:p>
+    <w:p>
+      <w:pPr>
+        <w:ind w:firstLine="709"/>
+      </w:pPr>
+      <w:r>
+        <w:t>Чтобы реализовать хранение данных в файле, необходимо использовать файлов</w:t>
+      </w:r>
+      <w:r>
+        <w:t xml:space="preserve">ый поток </w:t>
+      </w:r>
+      <w:proofErr w:type="spellStart"/>
+      <w:r>
+        <w:t>fstream</w:t>
+      </w:r>
+      <w:proofErr w:type="spellEnd"/>
+      <w:r>
+        <w:t xml:space="preserve"> для чтения, записи и хранения файла. </w:t>
+      </w:r>
+    </w:p>
+    <w:p>
+      <w:pPr>
+        <w:ind w:firstLine="709"/>
+      </w:pPr>
+      <w:r>
+        <w:t xml:space="preserve">Для хранения паспортных данных и </w:t>
+      </w:r>
+      <w:r>
+        <w:t xml:space="preserve">ФИО, напишем свою структуру данных, используя типы данных </w:t>
+      </w:r>
+      <w:r>
+        <w:rPr>
+          <w:lang w:val="en-US"/>
+        </w:rPr>
+        <w:t>int</w:t>
+      </w:r>
+      <w:r>
+        <w:t xml:space="preserve"> </w:t>
+      </w:r>
+      <w:r>
+        <w:t>и</w:t>
+      </w:r>
+      <w:r>
+        <w:t xml:space="preserve"> </w:t>
+      </w:r>
+      <w:r>
+        <w:rPr>
+          <w:lang w:val="en-US"/>
+        </w:rPr>
+        <w:t>string</w:t>
+      </w:r>
+      <w:r>
+        <w:t>.</w:t>
+      </w:r>
+    </w:p>
+    <w:p>
+      <w:pPr>
+        <w:ind w:firstLine="709"/>
+      </w:pPr>
     </w:p>
     <w:sectPr>
       <w:footerReference w:type="default" r:id="rId8"/>
@@ -1539,7 +1990,7 @@
 </file>
 
 <file path=word/endnotes.xml><?xml version="1.0" encoding="utf-8"?>
-<w:endnotes xmlns:wpc="http://schemas.microsoft.com/office/word/2010/wordprocessingCanvas" xmlns:cx="http://schemas.microsoft.com/office/drawing/2014/chartex" xmlns:cx1="http://schemas.microsoft.com/office/drawing/2015/9/8/chartex" xmlns:cx2="http://schemas.microsoft.com/office/drawing/2015/10/21/chartex" xmlns:cx3="http://schemas.microsoft.com/office/drawing/2016/5/9/chartex" xmlns:cx4="http://schemas.microsoft.com/office/drawing/2016/5/10/chartex" xmlns:cx5="http://schemas.microsoft.com/office/drawing/2016/5/11/chartex" xmlns:cx6="http://schemas.microsoft.com/office/drawing/2016/5/12/chartex" xmlns:cx7="http://schemas.microsoft.com/office/drawing/2016/5/13/chartex" xmlns:cx8="http://schemas.microsoft.com/office/drawing/2016/5/14/chartex" xmlns:mc="http://schemas.openxmlformats.org/markup-compatibility/2006" xmlns:aink="http://schemas.microsoft.com/office/drawing/2016/ink" xmlns:am3d="http://schemas.microsoft.com/office/drawing/2017/model3d" xmlns:o="urn:schemas-microsoft-com:office:office" xmlns:oel="http://schemas.microsoft.com/office/2019/extlst" xmlns:r="http://schemas.openxmlformats.org/officeDocument/2006/relationships" xmlns:m="http://schemas.openxmlformats.org/officeDocument/2006/math" xmlns:v="urn:schemas-microsoft-com:vml" xmlns:wp14="http://schemas.microsoft.com/office/word/2010/wordprocessingDrawing" xmlns:wp="http://schemas.openxmlformats.org/drawingml/2006/wordprocessingDrawing" xmlns:w10="urn:schemas-microsoft-com:office:word" xmlns:w="http://schemas.openxmlformats.org/wordprocessingml/2006/main" xmlns:w14="http://schemas.microsoft.com/office/word/2010/wordml" xmlns:w15="http://schemas.microsoft.com/office/word/2012/wordml" xmlns:w16cex="http://schemas.microsoft.com/office/word/2018/wordml/cex" xmlns:w16cid="http://schemas.microsoft.com/office/word/2016/wordml/cid" xmlns:w16="http://schemas.microsoft.com/office/word/2018/wordml" xmlns:w16du="http://schemas.microsoft.com/office/word/2023/wordml/word16du" xmlns:w16sdtdh="http://schemas.microsoft.com/office/word/2020/wordml/sdtdatahash" xmlns:w16se="http://schemas.microsoft.com/office/word/2015/wordml/symex" xmlns:wpg="http://schemas.microsoft.com/office/word/2010/wordprocessingGroup" xmlns:wpi="http://schemas.microsoft.com/office/word/2010/wordprocessingInk" xmlns:wne="http://schemas.microsoft.com/office/word/2006/wordml" xmlns:wps="http://schemas.microsoft.com/office/word/2010/wordprocessingShape" mc:Ignorable="w14 w15 w16se w16cid w16 w16cex w16sdtdh w16du wp14">
+<w:endnotes xmlns:wpc="http://schemas.microsoft.com/office/word/2010/wordprocessingCanvas" xmlns:cx="http://schemas.microsoft.com/office/drawing/2014/chartex" xmlns:cx1="http://schemas.microsoft.com/office/drawing/2015/9/8/chartex" xmlns:cx2="http://schemas.microsoft.com/office/drawing/2015/10/21/chartex" xmlns:cx3="http://schemas.microsoft.com/office/drawing/2016/5/9/chartex" xmlns:cx4="http://schemas.microsoft.com/office/drawing/2016/5/10/chartex" xmlns:cx5="http://schemas.microsoft.com/office/drawing/2016/5/11/chartex" xmlns:cx6="http://schemas.microsoft.com/office/drawing/2016/5/12/chartex" xmlns:cx7="http://schemas.microsoft.com/office/drawing/2016/5/13/chartex" xmlns:cx8="http://schemas.microsoft.com/office/drawing/2016/5/14/chartex" xmlns:mc="http://schemas.openxmlformats.org/markup-compatibility/2006" xmlns:aink="http://schemas.microsoft.com/office/drawing/2016/ink" xmlns:am3d="http://schemas.microsoft.com/office/drawing/2017/model3d" xmlns:o="urn:schemas-microsoft-com:office:office" xmlns:r="http://schemas.openxmlformats.org/officeDocument/2006/relationships" xmlns:m="http://schemas.openxmlformats.org/officeDocument/2006/math" xmlns:v="urn:schemas-microsoft-com:vml" xmlns:wp14="http://schemas.microsoft.com/office/word/2010/wordprocessingDrawing" xmlns:wp="http://schemas.openxmlformats.org/drawingml/2006/wordprocessingDrawing" xmlns:w10="urn:schemas-microsoft-com:office:word" xmlns:w="http://schemas.openxmlformats.org/wordprocessingml/2006/main" xmlns:w14="http://schemas.microsoft.com/office/word/2010/wordml" xmlns:w15="http://schemas.microsoft.com/office/word/2012/wordml" xmlns:w16cex="http://schemas.microsoft.com/office/word/2018/wordml/cex" xmlns:w16cid="http://schemas.microsoft.com/office/word/2016/wordml/cid" xmlns:w16="http://schemas.microsoft.com/office/word/2018/wordml" xmlns:w16sdtdh="http://schemas.microsoft.com/office/word/2020/wordml/sdtdatahash" xmlns:w16se="http://schemas.microsoft.com/office/word/2015/wordml/symex" xmlns:wpg="http://schemas.microsoft.com/office/word/2010/wordprocessingGroup" xmlns:wpi="http://schemas.microsoft.com/office/word/2010/wordprocessingInk" xmlns:wne="http://schemas.microsoft.com/office/word/2006/wordml" xmlns:wps="http://schemas.microsoft.com/office/word/2010/wordprocessingShape" mc:Ignorable="w14 w15 w16se w16cid w16 w16cex w16sdtdh wp14">
   <w:endnote w:type="separator" w:id="-1">
     <w:p>
       <w:pPr>
@@ -1564,7 +2015,7 @@
 </file>
 
 <file path=word/footer1.xml><?xml version="1.0" encoding="utf-8"?>
-<w:ftr xmlns:wpc="http://schemas.microsoft.com/office/word/2010/wordprocessingCanvas" xmlns:cx="http://schemas.microsoft.com/office/drawing/2014/chartex" xmlns:cx1="http://schemas.microsoft.com/office/drawing/2015/9/8/chartex" xmlns:cx2="http://schemas.microsoft.com/office/drawing/2015/10/21/chartex" xmlns:cx3="http://schemas.microsoft.com/office/drawing/2016/5/9/chartex" xmlns:cx4="http://schemas.microsoft.com/office/drawing/2016/5/10/chartex" xmlns:cx5="http://schemas.microsoft.com/office/drawing/2016/5/11/chartex" xmlns:cx6="http://schemas.microsoft.com/office/drawing/2016/5/12/chartex" xmlns:cx7="http://schemas.microsoft.com/office/drawing/2016/5/13/chartex" xmlns:cx8="http://schemas.microsoft.com/office/drawing/2016/5/14/chartex" xmlns:mc="http://schemas.openxmlformats.org/markup-compatibility/2006" xmlns:aink="http://schemas.microsoft.com/office/drawing/2016/ink" xmlns:am3d="http://schemas.microsoft.com/office/drawing/2017/model3d" xmlns:o="urn:schemas-microsoft-com:office:office" xmlns:oel="http://schemas.microsoft.com/office/2019/extlst" xmlns:r="http://schemas.openxmlformats.org/officeDocument/2006/relationships" xmlns:m="http://schemas.openxmlformats.org/officeDocument/2006/math" xmlns:v="urn:schemas-microsoft-com:vml" xmlns:wp14="http://schemas.microsoft.com/office/word/2010/wordprocessingDrawing" xmlns:wp="http://schemas.openxmlformats.org/drawingml/2006/wordprocessingDrawing" xmlns:w10="urn:schemas-microsoft-com:office:word" xmlns:w="http://schemas.openxmlformats.org/wordprocessingml/2006/main" xmlns:w14="http://schemas.microsoft.com/office/word/2010/wordml" xmlns:w15="http://schemas.microsoft.com/office/word/2012/wordml" xmlns:w16cex="http://schemas.microsoft.com/office/word/2018/wordml/cex" xmlns:w16cid="http://schemas.microsoft.com/office/word/2016/wordml/cid" xmlns:w16="http://schemas.microsoft.com/office/word/2018/wordml" xmlns:w16du="http://schemas.microsoft.com/office/word/2023/wordml/word16du" xmlns:w16sdtdh="http://schemas.microsoft.com/office/word/2020/wordml/sdtdatahash" xmlns:w16se="http://schemas.microsoft.com/office/word/2015/wordml/symex" xmlns:wpg="http://schemas.microsoft.com/office/word/2010/wordprocessingGroup" xmlns:wpi="http://schemas.microsoft.com/office/word/2010/wordprocessingInk" xmlns:wne="http://schemas.microsoft.com/office/word/2006/wordml" xmlns:wps="http://schemas.microsoft.com/office/word/2010/wordprocessingShape" mc:Ignorable="w14 w15 w16se w16cid w16 w16cex w16sdtdh w16du wp14">
+<w:ftr xmlns:wpc="http://schemas.microsoft.com/office/word/2010/wordprocessingCanvas" xmlns:cx="http://schemas.microsoft.com/office/drawing/2014/chartex" xmlns:cx1="http://schemas.microsoft.com/office/drawing/2015/9/8/chartex" xmlns:cx2="http://schemas.microsoft.com/office/drawing/2015/10/21/chartex" xmlns:cx3="http://schemas.microsoft.com/office/drawing/2016/5/9/chartex" xmlns:cx4="http://schemas.microsoft.com/office/drawing/2016/5/10/chartex" xmlns:cx5="http://schemas.microsoft.com/office/drawing/2016/5/11/chartex" xmlns:cx6="http://schemas.microsoft.com/office/drawing/2016/5/12/chartex" xmlns:cx7="http://schemas.microsoft.com/office/drawing/2016/5/13/chartex" xmlns:cx8="http://schemas.microsoft.com/office/drawing/2016/5/14/chartex" xmlns:mc="http://schemas.openxmlformats.org/markup-compatibility/2006" xmlns:aink="http://schemas.microsoft.com/office/drawing/2016/ink" xmlns:am3d="http://schemas.microsoft.com/office/drawing/2017/model3d" xmlns:o="urn:schemas-microsoft-com:office:office" xmlns:r="http://schemas.openxmlformats.org/officeDocument/2006/relationships" xmlns:m="http://schemas.openxmlformats.org/officeDocument/2006/math" xmlns:v="urn:schemas-microsoft-com:vml" xmlns:wp14="http://schemas.microsoft.com/office/word/2010/wordprocessingDrawing" xmlns:wp="http://schemas.openxmlformats.org/drawingml/2006/wordprocessingDrawing" xmlns:w10="urn:schemas-microsoft-com:office:word" xmlns:w="http://schemas.openxmlformats.org/wordprocessingml/2006/main" xmlns:w14="http://schemas.microsoft.com/office/word/2010/wordml" xmlns:w15="http://schemas.microsoft.com/office/word/2012/wordml" xmlns:w16cex="http://schemas.microsoft.com/office/word/2018/wordml/cex" xmlns:w16cid="http://schemas.microsoft.com/office/word/2016/wordml/cid" xmlns:w16="http://schemas.microsoft.com/office/word/2018/wordml" xmlns:w16sdtdh="http://schemas.microsoft.com/office/word/2020/wordml/sdtdatahash" xmlns:w16se="http://schemas.microsoft.com/office/word/2015/wordml/symex" xmlns:wpg="http://schemas.microsoft.com/office/word/2010/wordprocessingGroup" xmlns:wpi="http://schemas.microsoft.com/office/word/2010/wordprocessingInk" xmlns:wne="http://schemas.microsoft.com/office/word/2006/wordml" xmlns:wps="http://schemas.microsoft.com/office/word/2010/wordprocessingShape" mc:Ignorable="w14 w15 w16se w16cid w16 w16cex w16sdtdh wp14">
   <w:sdt>
     <w:sdtPr>
       <w:id w:val="1917593743"/>
@@ -1573,6 +2024,7 @@
         <w:docPartUnique/>
       </w:docPartObj>
     </w:sdtPr>
+    <w:sdtEndPr/>
     <w:sdtContent>
       <w:p>
         <w:pPr>
@@ -1606,7 +2058,7 @@
 </file>
 
 <file path=word/footnotes.xml><?xml version="1.0" encoding="utf-8"?>
-<w:footnotes xmlns:wpc="http://schemas.microsoft.com/office/word/2010/wordprocessingCanvas" xmlns:cx="http://schemas.microsoft.com/office/drawing/2014/chartex" xmlns:cx1="http://schemas.microsoft.com/office/drawing/2015/9/8/chartex" xmlns:cx2="http://schemas.microsoft.com/office/drawing/2015/10/21/chartex" xmlns:cx3="http://schemas.microsoft.com/office/drawing/2016/5/9/chartex" xmlns:cx4="http://schemas.microsoft.com/office/drawing/2016/5/10/chartex" xmlns:cx5="http://schemas.microsoft.com/office/drawing/2016/5/11/chartex" xmlns:cx6="http://schemas.microsoft.com/office/drawing/2016/5/12/chartex" xmlns:cx7="http://schemas.microsoft.com/office/drawing/2016/5/13/chartex" xmlns:cx8="http://schemas.microsoft.com/office/drawing/2016/5/14/chartex" xmlns:mc="http://schemas.openxmlformats.org/markup-compatibility/2006" xmlns:aink="http://schemas.microsoft.com/office/drawing/2016/ink" xmlns:am3d="http://schemas.microsoft.com/office/drawing/2017/model3d" xmlns:o="urn:schemas-microsoft-com:office:office" xmlns:oel="http://schemas.microsoft.com/office/2019/extlst" xmlns:r="http://schemas.openxmlformats.org/officeDocument/2006/relationships" xmlns:m="http://schemas.openxmlformats.org/officeDocument/2006/math" xmlns:v="urn:schemas-microsoft-com:vml" xmlns:wp14="http://schemas.microsoft.com/office/word/2010/wordprocessingDrawing" xmlns:wp="http://schemas.openxmlformats.org/drawingml/2006/wordprocessingDrawing" xmlns:w10="urn:schemas-microsoft-com:office:word" xmlns:w="http://schemas.openxmlformats.org/wordprocessingml/2006/main" xmlns:w14="http://schemas.microsoft.com/office/word/2010/wordml" xmlns:w15="http://schemas.microsoft.com/office/word/2012/wordml" xmlns:w16cex="http://schemas.microsoft.com/office/word/2018/wordml/cex" xmlns:w16cid="http://schemas.microsoft.com/office/word/2016/wordml/cid" xmlns:w16="http://schemas.microsoft.com/office/word/2018/wordml" xmlns:w16du="http://schemas.microsoft.com/office/word/2023/wordml/word16du" xmlns:w16sdtdh="http://schemas.microsoft.com/office/word/2020/wordml/sdtdatahash" xmlns:w16se="http://schemas.microsoft.com/office/word/2015/wordml/symex" xmlns:wpg="http://schemas.microsoft.com/office/word/2010/wordprocessingGroup" xmlns:wpi="http://schemas.microsoft.com/office/word/2010/wordprocessingInk" xmlns:wne="http://schemas.microsoft.com/office/word/2006/wordml" xmlns:wps="http://schemas.microsoft.com/office/word/2010/wordprocessingShape" mc:Ignorable="w14 w15 w16se w16cid w16 w16cex w16sdtdh w16du wp14">
+<w:footnotes xmlns:wpc="http://schemas.microsoft.com/office/word/2010/wordprocessingCanvas" xmlns:cx="http://schemas.microsoft.com/office/drawing/2014/chartex" xmlns:cx1="http://schemas.microsoft.com/office/drawing/2015/9/8/chartex" xmlns:cx2="http://schemas.microsoft.com/office/drawing/2015/10/21/chartex" xmlns:cx3="http://schemas.microsoft.com/office/drawing/2016/5/9/chartex" xmlns:cx4="http://schemas.microsoft.com/office/drawing/2016/5/10/chartex" xmlns:cx5="http://schemas.microsoft.com/office/drawing/2016/5/11/chartex" xmlns:cx6="http://schemas.microsoft.com/office/drawing/2016/5/12/chartex" xmlns:cx7="http://schemas.microsoft.com/office/drawing/2016/5/13/chartex" xmlns:cx8="http://schemas.microsoft.com/office/drawing/2016/5/14/chartex" xmlns:mc="http://schemas.openxmlformats.org/markup-compatibility/2006" xmlns:aink="http://schemas.microsoft.com/office/drawing/2016/ink" xmlns:am3d="http://schemas.microsoft.com/office/drawing/2017/model3d" xmlns:o="urn:schemas-microsoft-com:office:office" xmlns:r="http://schemas.openxmlformats.org/officeDocument/2006/relationships" xmlns:m="http://schemas.openxmlformats.org/officeDocument/2006/math" xmlns:v="urn:schemas-microsoft-com:vml" xmlns:wp14="http://schemas.microsoft.com/office/word/2010/wordprocessingDrawing" xmlns:wp="http://schemas.openxmlformats.org/drawingml/2006/wordprocessingDrawing" xmlns:w10="urn:schemas-microsoft-com:office:word" xmlns:w="http://schemas.openxmlformats.org/wordprocessingml/2006/main" xmlns:w14="http://schemas.microsoft.com/office/word/2010/wordml" xmlns:w15="http://schemas.microsoft.com/office/word/2012/wordml" xmlns:w16cex="http://schemas.microsoft.com/office/word/2018/wordml/cex" xmlns:w16cid="http://schemas.microsoft.com/office/word/2016/wordml/cid" xmlns:w16="http://schemas.microsoft.com/office/word/2018/wordml" xmlns:w16sdtdh="http://schemas.microsoft.com/office/word/2020/wordml/sdtdatahash" xmlns:w16se="http://schemas.microsoft.com/office/word/2015/wordml/symex" xmlns:wpg="http://schemas.microsoft.com/office/word/2010/wordprocessingGroup" xmlns:wpi="http://schemas.microsoft.com/office/word/2010/wordprocessingInk" xmlns:wne="http://schemas.microsoft.com/office/word/2006/wordml" xmlns:wps="http://schemas.microsoft.com/office/word/2010/wordprocessingShape" mc:Ignorable="w14 w15 w16se w16cid w16 w16cex w16sdtdh wp14">
   <w:footnote w:type="separator" w:id="-1">
     <w:p>
       <w:pPr>
@@ -1631,7 +2083,7 @@
 </file>
 
 <file path=word/numbering.xml><?xml version="1.0" encoding="utf-8"?>
-<w:numbering xmlns:wpc="http://schemas.microsoft.com/office/word/2010/wordprocessingCanvas" xmlns:cx="http://schemas.microsoft.com/office/drawing/2014/chartex" xmlns:cx1="http://schemas.microsoft.com/office/drawing/2015/9/8/chartex" xmlns:cx2="http://schemas.microsoft.com/office/drawing/2015/10/21/chartex" xmlns:cx3="http://schemas.microsoft.com/office/drawing/2016/5/9/chartex" xmlns:cx4="http://schemas.microsoft.com/office/drawing/2016/5/10/chartex" xmlns:cx5="http://schemas.microsoft.com/office/drawing/2016/5/11/chartex" xmlns:cx6="http://schemas.microsoft.com/office/drawing/2016/5/12/chartex" xmlns:cx7="http://schemas.microsoft.com/office/drawing/2016/5/13/chartex" xmlns:cx8="http://schemas.microsoft.com/office/drawing/2016/5/14/chartex" xmlns:mc="http://schemas.openxmlformats.org/markup-compatibility/2006" xmlns:aink="http://schemas.microsoft.com/office/drawing/2016/ink" xmlns:am3d="http://schemas.microsoft.com/office/drawing/2017/model3d" xmlns:o="urn:schemas-microsoft-com:office:office" xmlns:oel="http://schemas.microsoft.com/office/2019/extlst" xmlns:r="http://schemas.openxmlformats.org/officeDocument/2006/relationships" xmlns:m="http://schemas.openxmlformats.org/officeDocument/2006/math" xmlns:v="urn:schemas-microsoft-com:vml" xmlns:wp14="http://schemas.microsoft.com/office/word/2010/wordprocessingDrawing" xmlns:wp="http://schemas.openxmlformats.org/drawingml/2006/wordprocessingDrawing" xmlns:w10="urn:schemas-microsoft-com:office:word" xmlns:w="http://schemas.openxmlformats.org/wordprocessingml/2006/main" xmlns:w14="http://schemas.microsoft.com/office/word/2010/wordml" xmlns:w15="http://schemas.microsoft.com/office/word/2012/wordml" xmlns:w16cex="http://schemas.microsoft.com/office/word/2018/wordml/cex" xmlns:w16cid="http://schemas.microsoft.com/office/word/2016/wordml/cid" xmlns:w16="http://schemas.microsoft.com/office/word/2018/wordml" xmlns:w16du="http://schemas.microsoft.com/office/word/2023/wordml/word16du" xmlns:w16sdtdh="http://schemas.microsoft.com/office/word/2020/wordml/sdtdatahash" xmlns:w16se="http://schemas.microsoft.com/office/word/2015/wordml/symex" xmlns:wpg="http://schemas.microsoft.com/office/word/2010/wordprocessingGroup" xmlns:wpi="http://schemas.microsoft.com/office/word/2010/wordprocessingInk" xmlns:wne="http://schemas.microsoft.com/office/word/2006/wordml" xmlns:wps="http://schemas.microsoft.com/office/word/2010/wordprocessingShape" mc:Ignorable="w14 w15 w16se w16cid w16 w16cex w16sdtdh w16du wp14">
+<w:numbering xmlns:wpc="http://schemas.microsoft.com/office/word/2010/wordprocessingCanvas" xmlns:cx="http://schemas.microsoft.com/office/drawing/2014/chartex" xmlns:cx1="http://schemas.microsoft.com/office/drawing/2015/9/8/chartex" xmlns:cx2="http://schemas.microsoft.com/office/drawing/2015/10/21/chartex" xmlns:cx3="http://schemas.microsoft.com/office/drawing/2016/5/9/chartex" xmlns:cx4="http://schemas.microsoft.com/office/drawing/2016/5/10/chartex" xmlns:cx5="http://schemas.microsoft.com/office/drawing/2016/5/11/chartex" xmlns:cx6="http://schemas.microsoft.com/office/drawing/2016/5/12/chartex" xmlns:cx7="http://schemas.microsoft.com/office/drawing/2016/5/13/chartex" xmlns:cx8="http://schemas.microsoft.com/office/drawing/2016/5/14/chartex" xmlns:mc="http://schemas.openxmlformats.org/markup-compatibility/2006" xmlns:aink="http://schemas.microsoft.com/office/drawing/2016/ink" xmlns:am3d="http://schemas.microsoft.com/office/drawing/2017/model3d" xmlns:o="urn:schemas-microsoft-com:office:office" xmlns:r="http://schemas.openxmlformats.org/officeDocument/2006/relationships" xmlns:m="http://schemas.openxmlformats.org/officeDocument/2006/math" xmlns:v="urn:schemas-microsoft-com:vml" xmlns:wp14="http://schemas.microsoft.com/office/word/2010/wordprocessingDrawing" xmlns:wp="http://schemas.openxmlformats.org/drawingml/2006/wordprocessingDrawing" xmlns:w10="urn:schemas-microsoft-com:office:word" xmlns:w="http://schemas.openxmlformats.org/wordprocessingml/2006/main" xmlns:w14="http://schemas.microsoft.com/office/word/2010/wordml" xmlns:w15="http://schemas.microsoft.com/office/word/2012/wordml" xmlns:w16cex="http://schemas.microsoft.com/office/word/2018/wordml/cex" xmlns:w16cid="http://schemas.microsoft.com/office/word/2016/wordml/cid" xmlns:w16="http://schemas.microsoft.com/office/word/2018/wordml" xmlns:w16sdtdh="http://schemas.microsoft.com/office/word/2020/wordml/sdtdatahash" xmlns:w16se="http://schemas.microsoft.com/office/word/2015/wordml/symex" xmlns:wpg="http://schemas.microsoft.com/office/word/2010/wordprocessingGroup" xmlns:wpi="http://schemas.microsoft.com/office/word/2010/wordprocessingInk" xmlns:wne="http://schemas.microsoft.com/office/word/2006/wordml" xmlns:wps="http://schemas.microsoft.com/office/word/2010/wordprocessingShape" mc:Ignorable="w14 w15 w16se w16cid w16 w16cex w16sdtdh wp14">
   <w:abstractNum w:abstractNumId="0" w15:restartNumberingAfterBreak="0">
     <w:nsid w:val="01DC0ECF"/>
     <w:multiLevelType w:val="hybridMultilevel"/>
@@ -2869,47 +3321,47 @@
       </w:pPr>
     </w:lvl>
   </w:abstractNum>
-  <w:num w:numId="1" w16cid:durableId="2039967274">
+  <w:num w:numId="1">
     <w:abstractNumId w:val="6"/>
   </w:num>
-  <w:num w:numId="2" w16cid:durableId="1996369961">
+  <w:num w:numId="2">
     <w:abstractNumId w:val="8"/>
   </w:num>
-  <w:num w:numId="3" w16cid:durableId="1855799878">
+  <w:num w:numId="3">
     <w:abstractNumId w:val="0"/>
   </w:num>
-  <w:num w:numId="4" w16cid:durableId="670184789">
+  <w:num w:numId="4">
     <w:abstractNumId w:val="7"/>
   </w:num>
-  <w:num w:numId="5" w16cid:durableId="197164292">
+  <w:num w:numId="5">
     <w:abstractNumId w:val="11"/>
   </w:num>
-  <w:num w:numId="6" w16cid:durableId="1370447861">
+  <w:num w:numId="6">
     <w:abstractNumId w:val="4"/>
   </w:num>
-  <w:num w:numId="7" w16cid:durableId="562329862">
+  <w:num w:numId="7">
     <w:abstractNumId w:val="9"/>
   </w:num>
-  <w:num w:numId="8" w16cid:durableId="1482380344">
+  <w:num w:numId="8">
     <w:abstractNumId w:val="5"/>
   </w:num>
-  <w:num w:numId="9" w16cid:durableId="828983312">
+  <w:num w:numId="9">
     <w:abstractNumId w:val="1"/>
   </w:num>
-  <w:num w:numId="10" w16cid:durableId="1173564547">
+  <w:num w:numId="10">
     <w:abstractNumId w:val="10"/>
   </w:num>
-  <w:num w:numId="11" w16cid:durableId="1388261099">
+  <w:num w:numId="11">
     <w:abstractNumId w:val="3"/>
   </w:num>
-  <w:num w:numId="12" w16cid:durableId="826823692">
+  <w:num w:numId="12">
     <w:abstractNumId w:val="2"/>
   </w:num>
 </w:numbering>
 </file>
 
 <file path=word/styles.xml><?xml version="1.0" encoding="utf-8"?>
-<w:styles xmlns:mc="http://schemas.openxmlformats.org/markup-compatibility/2006" xmlns:r="http://schemas.openxmlformats.org/officeDocument/2006/relationships" xmlns:w="http://schemas.openxmlformats.org/wordprocessingml/2006/main" xmlns:w14="http://schemas.microsoft.com/office/word/2010/wordml" xmlns:w15="http://schemas.microsoft.com/office/word/2012/wordml" xmlns:w16cex="http://schemas.microsoft.com/office/word/2018/wordml/cex" xmlns:w16cid="http://schemas.microsoft.com/office/word/2016/wordml/cid" xmlns:w16="http://schemas.microsoft.com/office/word/2018/wordml" xmlns:w16du="http://schemas.microsoft.com/office/word/2023/wordml/word16du" xmlns:w16sdtdh="http://schemas.microsoft.com/office/word/2020/wordml/sdtdatahash" xmlns:w16se="http://schemas.microsoft.com/office/word/2015/wordml/symex" mc:Ignorable="w14 w15 w16se w16cid w16 w16cex w16sdtdh w16du">
+<w:styles xmlns:mc="http://schemas.openxmlformats.org/markup-compatibility/2006" xmlns:r="http://schemas.openxmlformats.org/officeDocument/2006/relationships" xmlns:w="http://schemas.openxmlformats.org/wordprocessingml/2006/main" xmlns:w14="http://schemas.microsoft.com/office/word/2010/wordml" xmlns:w15="http://schemas.microsoft.com/office/word/2012/wordml" xmlns:w16cex="http://schemas.microsoft.com/office/word/2018/wordml/cex" xmlns:w16cid="http://schemas.microsoft.com/office/word/2016/wordml/cid" xmlns:w16="http://schemas.microsoft.com/office/word/2018/wordml" xmlns:w16sdtdh="http://schemas.microsoft.com/office/word/2020/wordml/sdtdatahash" xmlns:w16se="http://schemas.microsoft.com/office/word/2015/wordml/symex" mc:Ignorable="w14 w15 w16se w16cid w16 w16cex w16sdtdh">
   <w:docDefaults>
     <w:rPrDefault>
       <w:rPr>

</xml_diff>

<commit_message>
Last sem. week changes Pr5 avmis, otchet auto_theory, Kursovaya
</commit_message>
<xml_diff>
--- a/Algo_dann_2_curs/Kursovaya/KR_1.docx
+++ b/Algo_dann_2_curs/Kursovaya/KR_1.docx
@@ -1,12 +1,13 @@
 
 <file path=word/document.xml><?xml version="1.0" encoding="utf-8"?>
-<w:document xmlns:wpc="http://schemas.microsoft.com/office/word/2010/wordprocessingCanvas" xmlns:cx="http://schemas.microsoft.com/office/drawing/2014/chartex" xmlns:cx1="http://schemas.microsoft.com/office/drawing/2015/9/8/chartex" xmlns:cx2="http://schemas.microsoft.com/office/drawing/2015/10/21/chartex" xmlns:cx3="http://schemas.microsoft.com/office/drawing/2016/5/9/chartex" xmlns:cx4="http://schemas.microsoft.com/office/drawing/2016/5/10/chartex" xmlns:cx5="http://schemas.microsoft.com/office/drawing/2016/5/11/chartex" xmlns:cx6="http://schemas.microsoft.com/office/drawing/2016/5/12/chartex" xmlns:cx7="http://schemas.microsoft.com/office/drawing/2016/5/13/chartex" xmlns:cx8="http://schemas.microsoft.com/office/drawing/2016/5/14/chartex" xmlns:mc="http://schemas.openxmlformats.org/markup-compatibility/2006" xmlns:aink="http://schemas.microsoft.com/office/drawing/2016/ink" xmlns:am3d="http://schemas.microsoft.com/office/drawing/2017/model3d" xmlns:o="urn:schemas-microsoft-com:office:office" xmlns:oel="http://schemas.microsoft.com/office/2019/extlst" xmlns:r="http://schemas.openxmlformats.org/officeDocument/2006/relationships" xmlns:m="http://schemas.openxmlformats.org/officeDocument/2006/math" xmlns:v="urn:schemas-microsoft-com:vml" xmlns:wp14="http://schemas.microsoft.com/office/word/2010/wordprocessingDrawing" xmlns:wp="http://schemas.openxmlformats.org/drawingml/2006/wordprocessingDrawing" xmlns:w10="urn:schemas-microsoft-com:office:word" xmlns:w="http://schemas.openxmlformats.org/wordprocessingml/2006/main" xmlns:w14="http://schemas.microsoft.com/office/word/2010/wordml" xmlns:w15="http://schemas.microsoft.com/office/word/2012/wordml" xmlns:w16cex="http://schemas.microsoft.com/office/word/2018/wordml/cex" xmlns:w16cid="http://schemas.microsoft.com/office/word/2016/wordml/cid" xmlns:w16="http://schemas.microsoft.com/office/word/2018/wordml" xmlns:w16du="http://schemas.microsoft.com/office/word/2023/wordml/word16du" xmlns:w16sdtdh="http://schemas.microsoft.com/office/word/2020/wordml/sdtdatahash" xmlns:w16se="http://schemas.microsoft.com/office/word/2015/wordml/symex" xmlns:wpg="http://schemas.microsoft.com/office/word/2010/wordprocessingGroup" xmlns:wpi="http://schemas.microsoft.com/office/word/2010/wordprocessingInk" xmlns:wne="http://schemas.microsoft.com/office/word/2006/wordml" xmlns:wps="http://schemas.microsoft.com/office/word/2010/wordprocessingShape" mc:Ignorable="w14 w15 w16se w16cid w16 w16cex w16sdtdh w16du wp14">
+<w:document xmlns:wpc="http://schemas.microsoft.com/office/word/2010/wordprocessingCanvas" xmlns:cx="http://schemas.microsoft.com/office/drawing/2014/chartex" xmlns:cx1="http://schemas.microsoft.com/office/drawing/2015/9/8/chartex" xmlns:cx2="http://schemas.microsoft.com/office/drawing/2015/10/21/chartex" xmlns:cx3="http://schemas.microsoft.com/office/drawing/2016/5/9/chartex" xmlns:cx4="http://schemas.microsoft.com/office/drawing/2016/5/10/chartex" xmlns:cx5="http://schemas.microsoft.com/office/drawing/2016/5/11/chartex" xmlns:cx6="http://schemas.microsoft.com/office/drawing/2016/5/12/chartex" xmlns:cx7="http://schemas.microsoft.com/office/drawing/2016/5/13/chartex" xmlns:cx8="http://schemas.microsoft.com/office/drawing/2016/5/14/chartex" xmlns:mc="http://schemas.openxmlformats.org/markup-compatibility/2006" xmlns:aink="http://schemas.microsoft.com/office/drawing/2016/ink" xmlns:am3d="http://schemas.microsoft.com/office/drawing/2017/model3d" xmlns:o="urn:schemas-microsoft-com:office:office" xmlns:r="http://schemas.openxmlformats.org/officeDocument/2006/relationships" xmlns:m="http://schemas.openxmlformats.org/officeDocument/2006/math" xmlns:v="urn:schemas-microsoft-com:vml" xmlns:wp14="http://schemas.microsoft.com/office/word/2010/wordprocessingDrawing" xmlns:wp="http://schemas.openxmlformats.org/drawingml/2006/wordprocessingDrawing" xmlns:w10="urn:schemas-microsoft-com:office:word" xmlns:w="http://schemas.openxmlformats.org/wordprocessingml/2006/main" xmlns:w14="http://schemas.microsoft.com/office/word/2010/wordml" xmlns:w15="http://schemas.microsoft.com/office/word/2012/wordml" xmlns:w16cex="http://schemas.microsoft.com/office/word/2018/wordml/cex" xmlns:w16cid="http://schemas.microsoft.com/office/word/2016/wordml/cid" xmlns:w16="http://schemas.microsoft.com/office/word/2018/wordml" xmlns:w16sdtdh="http://schemas.microsoft.com/office/word/2020/wordml/sdtdatahash" xmlns:w16se="http://schemas.microsoft.com/office/word/2015/wordml/symex" xmlns:wpg="http://schemas.microsoft.com/office/word/2010/wordprocessingGroup" xmlns:wpi="http://schemas.microsoft.com/office/word/2010/wordprocessingInk" xmlns:wne="http://schemas.microsoft.com/office/word/2006/wordml" xmlns:wps="http://schemas.microsoft.com/office/word/2010/wordprocessingShape" mc:Ignorable="w14 w15 w16se w16cid w16 w16cex w16sdtdh wp14">
   <w:body>
     <w:p>
       <w:pPr>
         <w:pStyle w:val="a3"/>
         <w:ind w:firstLine="709"/>
       </w:pPr>
+      <w:bookmarkStart w:id="0" w:name="_Hlk184832737"/>
       <w:r>
         <w:t xml:space="preserve">1 </w:t>
       </w:r>
@@ -1839,15 +1840,7 @@
         <w:ind w:firstLine="709"/>
       </w:pPr>
       <w:r>
-        <w:t xml:space="preserve">Массив — одна из самых простых и часто применяемых структур данных. Другие структуры данных, </w:t>
-      </w:r>
-      <w:proofErr w:type="gramStart"/>
-      <w:r>
-        <w:t>к примеру,</w:t>
-      </w:r>
-      <w:proofErr w:type="gramEnd"/>
-      <w:r>
-        <w:t xml:space="preserve"> стеки и очереди, являются производными от </w:t>
+        <w:t xml:space="preserve">Массив — одна из самых простых и часто применяемых структур данных. Другие структуры данных, к примеру, стеки и очереди, являются производными от </w:t>
       </w:r>
       <w:r>
         <w:lastRenderedPageBreak/>
@@ -2046,6 +2039,21 @@
       <w:r>
         <w:t xml:space="preserve"> именно словарь нам надо реализовать.</w:t>
       </w:r>
+    </w:p>
+    <w:p>
+      <w:pPr>
+        <w:spacing w:after="160" w:line="259" w:lineRule="auto"/>
+        <w:jc w:val="left"/>
+      </w:pPr>
+      <w:r>
+        <w:br w:type="page"/>
+      </w:r>
+    </w:p>
+    <w:bookmarkEnd w:id="0"/>
+    <w:p>
+      <w:pPr>
+        <w:ind w:firstLine="709"/>
+      </w:pPr>
     </w:p>
     <w:sectPr>
       <w:footerReference w:type="default" r:id="rId8"/>
@@ -2059,7 +2067,7 @@
 </file>
 
 <file path=word/endnotes.xml><?xml version="1.0" encoding="utf-8"?>
-<w:endnotes xmlns:wpc="http://schemas.microsoft.com/office/word/2010/wordprocessingCanvas" xmlns:cx="http://schemas.microsoft.com/office/drawing/2014/chartex" xmlns:cx1="http://schemas.microsoft.com/office/drawing/2015/9/8/chartex" xmlns:cx2="http://schemas.microsoft.com/office/drawing/2015/10/21/chartex" xmlns:cx3="http://schemas.microsoft.com/office/drawing/2016/5/9/chartex" xmlns:cx4="http://schemas.microsoft.com/office/drawing/2016/5/10/chartex" xmlns:cx5="http://schemas.microsoft.com/office/drawing/2016/5/11/chartex" xmlns:cx6="http://schemas.microsoft.com/office/drawing/2016/5/12/chartex" xmlns:cx7="http://schemas.microsoft.com/office/drawing/2016/5/13/chartex" xmlns:cx8="http://schemas.microsoft.com/office/drawing/2016/5/14/chartex" xmlns:mc="http://schemas.openxmlformats.org/markup-compatibility/2006" xmlns:aink="http://schemas.microsoft.com/office/drawing/2016/ink" xmlns:am3d="http://schemas.microsoft.com/office/drawing/2017/model3d" xmlns:o="urn:schemas-microsoft-com:office:office" xmlns:oel="http://schemas.microsoft.com/office/2019/extlst" xmlns:r="http://schemas.openxmlformats.org/officeDocument/2006/relationships" xmlns:m="http://schemas.openxmlformats.org/officeDocument/2006/math" xmlns:v="urn:schemas-microsoft-com:vml" xmlns:wp14="http://schemas.microsoft.com/office/word/2010/wordprocessingDrawing" xmlns:wp="http://schemas.openxmlformats.org/drawingml/2006/wordprocessingDrawing" xmlns:w10="urn:schemas-microsoft-com:office:word" xmlns:w="http://schemas.openxmlformats.org/wordprocessingml/2006/main" xmlns:w14="http://schemas.microsoft.com/office/word/2010/wordml" xmlns:w15="http://schemas.microsoft.com/office/word/2012/wordml" xmlns:w16cex="http://schemas.microsoft.com/office/word/2018/wordml/cex" xmlns:w16cid="http://schemas.microsoft.com/office/word/2016/wordml/cid" xmlns:w16="http://schemas.microsoft.com/office/word/2018/wordml" xmlns:w16du="http://schemas.microsoft.com/office/word/2023/wordml/word16du" xmlns:w16sdtdh="http://schemas.microsoft.com/office/word/2020/wordml/sdtdatahash" xmlns:w16se="http://schemas.microsoft.com/office/word/2015/wordml/symex" xmlns:wpg="http://schemas.microsoft.com/office/word/2010/wordprocessingGroup" xmlns:wpi="http://schemas.microsoft.com/office/word/2010/wordprocessingInk" xmlns:wne="http://schemas.microsoft.com/office/word/2006/wordml" xmlns:wps="http://schemas.microsoft.com/office/word/2010/wordprocessingShape" mc:Ignorable="w14 w15 w16se w16cid w16 w16cex w16sdtdh w16du wp14">
+<w:endnotes xmlns:wpc="http://schemas.microsoft.com/office/word/2010/wordprocessingCanvas" xmlns:cx="http://schemas.microsoft.com/office/drawing/2014/chartex" xmlns:cx1="http://schemas.microsoft.com/office/drawing/2015/9/8/chartex" xmlns:cx2="http://schemas.microsoft.com/office/drawing/2015/10/21/chartex" xmlns:cx3="http://schemas.microsoft.com/office/drawing/2016/5/9/chartex" xmlns:cx4="http://schemas.microsoft.com/office/drawing/2016/5/10/chartex" xmlns:cx5="http://schemas.microsoft.com/office/drawing/2016/5/11/chartex" xmlns:cx6="http://schemas.microsoft.com/office/drawing/2016/5/12/chartex" xmlns:cx7="http://schemas.microsoft.com/office/drawing/2016/5/13/chartex" xmlns:cx8="http://schemas.microsoft.com/office/drawing/2016/5/14/chartex" xmlns:mc="http://schemas.openxmlformats.org/markup-compatibility/2006" xmlns:aink="http://schemas.microsoft.com/office/drawing/2016/ink" xmlns:am3d="http://schemas.microsoft.com/office/drawing/2017/model3d" xmlns:o="urn:schemas-microsoft-com:office:office" xmlns:r="http://schemas.openxmlformats.org/officeDocument/2006/relationships" xmlns:m="http://schemas.openxmlformats.org/officeDocument/2006/math" xmlns:v="urn:schemas-microsoft-com:vml" xmlns:wp14="http://schemas.microsoft.com/office/word/2010/wordprocessingDrawing" xmlns:wp="http://schemas.openxmlformats.org/drawingml/2006/wordprocessingDrawing" xmlns:w10="urn:schemas-microsoft-com:office:word" xmlns:w="http://schemas.openxmlformats.org/wordprocessingml/2006/main" xmlns:w14="http://schemas.microsoft.com/office/word/2010/wordml" xmlns:w15="http://schemas.microsoft.com/office/word/2012/wordml" xmlns:w16cex="http://schemas.microsoft.com/office/word/2018/wordml/cex" xmlns:w16cid="http://schemas.microsoft.com/office/word/2016/wordml/cid" xmlns:w16="http://schemas.microsoft.com/office/word/2018/wordml" xmlns:w16sdtdh="http://schemas.microsoft.com/office/word/2020/wordml/sdtdatahash" xmlns:w16se="http://schemas.microsoft.com/office/word/2015/wordml/symex" xmlns:wpg="http://schemas.microsoft.com/office/word/2010/wordprocessingGroup" xmlns:wpi="http://schemas.microsoft.com/office/word/2010/wordprocessingInk" xmlns:wne="http://schemas.microsoft.com/office/word/2006/wordml" xmlns:wps="http://schemas.microsoft.com/office/word/2010/wordprocessingShape" mc:Ignorable="w14 w15 w16se w16cid w16 w16cex w16sdtdh wp14">
   <w:endnote w:type="separator" w:id="-1">
     <w:p>
       <w:pPr>
@@ -2084,7 +2092,7 @@
 </file>
 
 <file path=word/footer1.xml><?xml version="1.0" encoding="utf-8"?>
-<w:ftr xmlns:wpc="http://schemas.microsoft.com/office/word/2010/wordprocessingCanvas" xmlns:cx="http://schemas.microsoft.com/office/drawing/2014/chartex" xmlns:cx1="http://schemas.microsoft.com/office/drawing/2015/9/8/chartex" xmlns:cx2="http://schemas.microsoft.com/office/drawing/2015/10/21/chartex" xmlns:cx3="http://schemas.microsoft.com/office/drawing/2016/5/9/chartex" xmlns:cx4="http://schemas.microsoft.com/office/drawing/2016/5/10/chartex" xmlns:cx5="http://schemas.microsoft.com/office/drawing/2016/5/11/chartex" xmlns:cx6="http://schemas.microsoft.com/office/drawing/2016/5/12/chartex" xmlns:cx7="http://schemas.microsoft.com/office/drawing/2016/5/13/chartex" xmlns:cx8="http://schemas.microsoft.com/office/drawing/2016/5/14/chartex" xmlns:mc="http://schemas.openxmlformats.org/markup-compatibility/2006" xmlns:aink="http://schemas.microsoft.com/office/drawing/2016/ink" xmlns:am3d="http://schemas.microsoft.com/office/drawing/2017/model3d" xmlns:o="urn:schemas-microsoft-com:office:office" xmlns:oel="http://schemas.microsoft.com/office/2019/extlst" xmlns:r="http://schemas.openxmlformats.org/officeDocument/2006/relationships" xmlns:m="http://schemas.openxmlformats.org/officeDocument/2006/math" xmlns:v="urn:schemas-microsoft-com:vml" xmlns:wp14="http://schemas.microsoft.com/office/word/2010/wordprocessingDrawing" xmlns:wp="http://schemas.openxmlformats.org/drawingml/2006/wordprocessingDrawing" xmlns:w10="urn:schemas-microsoft-com:office:word" xmlns:w="http://schemas.openxmlformats.org/wordprocessingml/2006/main" xmlns:w14="http://schemas.microsoft.com/office/word/2010/wordml" xmlns:w15="http://schemas.microsoft.com/office/word/2012/wordml" xmlns:w16cex="http://schemas.microsoft.com/office/word/2018/wordml/cex" xmlns:w16cid="http://schemas.microsoft.com/office/word/2016/wordml/cid" xmlns:w16="http://schemas.microsoft.com/office/word/2018/wordml" xmlns:w16du="http://schemas.microsoft.com/office/word/2023/wordml/word16du" xmlns:w16sdtdh="http://schemas.microsoft.com/office/word/2020/wordml/sdtdatahash" xmlns:w16se="http://schemas.microsoft.com/office/word/2015/wordml/symex" xmlns:wpg="http://schemas.microsoft.com/office/word/2010/wordprocessingGroup" xmlns:wpi="http://schemas.microsoft.com/office/word/2010/wordprocessingInk" xmlns:wne="http://schemas.microsoft.com/office/word/2006/wordml" xmlns:wps="http://schemas.microsoft.com/office/word/2010/wordprocessingShape" mc:Ignorable="w14 w15 w16se w16cid w16 w16cex w16sdtdh w16du wp14">
+<w:ftr xmlns:wpc="http://schemas.microsoft.com/office/word/2010/wordprocessingCanvas" xmlns:cx="http://schemas.microsoft.com/office/drawing/2014/chartex" xmlns:cx1="http://schemas.microsoft.com/office/drawing/2015/9/8/chartex" xmlns:cx2="http://schemas.microsoft.com/office/drawing/2015/10/21/chartex" xmlns:cx3="http://schemas.microsoft.com/office/drawing/2016/5/9/chartex" xmlns:cx4="http://schemas.microsoft.com/office/drawing/2016/5/10/chartex" xmlns:cx5="http://schemas.microsoft.com/office/drawing/2016/5/11/chartex" xmlns:cx6="http://schemas.microsoft.com/office/drawing/2016/5/12/chartex" xmlns:cx7="http://schemas.microsoft.com/office/drawing/2016/5/13/chartex" xmlns:cx8="http://schemas.microsoft.com/office/drawing/2016/5/14/chartex" xmlns:mc="http://schemas.openxmlformats.org/markup-compatibility/2006" xmlns:aink="http://schemas.microsoft.com/office/drawing/2016/ink" xmlns:am3d="http://schemas.microsoft.com/office/drawing/2017/model3d" xmlns:o="urn:schemas-microsoft-com:office:office" xmlns:r="http://schemas.openxmlformats.org/officeDocument/2006/relationships" xmlns:m="http://schemas.openxmlformats.org/officeDocument/2006/math" xmlns:v="urn:schemas-microsoft-com:vml" xmlns:wp14="http://schemas.microsoft.com/office/word/2010/wordprocessingDrawing" xmlns:wp="http://schemas.openxmlformats.org/drawingml/2006/wordprocessingDrawing" xmlns:w10="urn:schemas-microsoft-com:office:word" xmlns:w="http://schemas.openxmlformats.org/wordprocessingml/2006/main" xmlns:w14="http://schemas.microsoft.com/office/word/2010/wordml" xmlns:w15="http://schemas.microsoft.com/office/word/2012/wordml" xmlns:w16cex="http://schemas.microsoft.com/office/word/2018/wordml/cex" xmlns:w16cid="http://schemas.microsoft.com/office/word/2016/wordml/cid" xmlns:w16="http://schemas.microsoft.com/office/word/2018/wordml" xmlns:w16sdtdh="http://schemas.microsoft.com/office/word/2020/wordml/sdtdatahash" xmlns:w16se="http://schemas.microsoft.com/office/word/2015/wordml/symex" xmlns:wpg="http://schemas.microsoft.com/office/word/2010/wordprocessingGroup" xmlns:wpi="http://schemas.microsoft.com/office/word/2010/wordprocessingInk" xmlns:wne="http://schemas.microsoft.com/office/word/2006/wordml" xmlns:wps="http://schemas.microsoft.com/office/word/2010/wordprocessingShape" mc:Ignorable="w14 w15 w16se w16cid w16 w16cex w16sdtdh wp14">
   <w:sdt>
     <w:sdtPr>
       <w:id w:val="1917593743"/>
@@ -2093,6 +2101,7 @@
         <w:docPartUnique/>
       </w:docPartObj>
     </w:sdtPr>
+    <w:sdtEndPr/>
     <w:sdtContent>
       <w:p>
         <w:pPr>
@@ -2126,7 +2135,7 @@
 </file>
 
 <file path=word/footnotes.xml><?xml version="1.0" encoding="utf-8"?>
-<w:footnotes xmlns:wpc="http://schemas.microsoft.com/office/word/2010/wordprocessingCanvas" xmlns:cx="http://schemas.microsoft.com/office/drawing/2014/chartex" xmlns:cx1="http://schemas.microsoft.com/office/drawing/2015/9/8/chartex" xmlns:cx2="http://schemas.microsoft.com/office/drawing/2015/10/21/chartex" xmlns:cx3="http://schemas.microsoft.com/office/drawing/2016/5/9/chartex" xmlns:cx4="http://schemas.microsoft.com/office/drawing/2016/5/10/chartex" xmlns:cx5="http://schemas.microsoft.com/office/drawing/2016/5/11/chartex" xmlns:cx6="http://schemas.microsoft.com/office/drawing/2016/5/12/chartex" xmlns:cx7="http://schemas.microsoft.com/office/drawing/2016/5/13/chartex" xmlns:cx8="http://schemas.microsoft.com/office/drawing/2016/5/14/chartex" xmlns:mc="http://schemas.openxmlformats.org/markup-compatibility/2006" xmlns:aink="http://schemas.microsoft.com/office/drawing/2016/ink" xmlns:am3d="http://schemas.microsoft.com/office/drawing/2017/model3d" xmlns:o="urn:schemas-microsoft-com:office:office" xmlns:oel="http://schemas.microsoft.com/office/2019/extlst" xmlns:r="http://schemas.openxmlformats.org/officeDocument/2006/relationships" xmlns:m="http://schemas.openxmlformats.org/officeDocument/2006/math" xmlns:v="urn:schemas-microsoft-com:vml" xmlns:wp14="http://schemas.microsoft.com/office/word/2010/wordprocessingDrawing" xmlns:wp="http://schemas.openxmlformats.org/drawingml/2006/wordprocessingDrawing" xmlns:w10="urn:schemas-microsoft-com:office:word" xmlns:w="http://schemas.openxmlformats.org/wordprocessingml/2006/main" xmlns:w14="http://schemas.microsoft.com/office/word/2010/wordml" xmlns:w15="http://schemas.microsoft.com/office/word/2012/wordml" xmlns:w16cex="http://schemas.microsoft.com/office/word/2018/wordml/cex" xmlns:w16cid="http://schemas.microsoft.com/office/word/2016/wordml/cid" xmlns:w16="http://schemas.microsoft.com/office/word/2018/wordml" xmlns:w16du="http://schemas.microsoft.com/office/word/2023/wordml/word16du" xmlns:w16sdtdh="http://schemas.microsoft.com/office/word/2020/wordml/sdtdatahash" xmlns:w16se="http://schemas.microsoft.com/office/word/2015/wordml/symex" xmlns:wpg="http://schemas.microsoft.com/office/word/2010/wordprocessingGroup" xmlns:wpi="http://schemas.microsoft.com/office/word/2010/wordprocessingInk" xmlns:wne="http://schemas.microsoft.com/office/word/2006/wordml" xmlns:wps="http://schemas.microsoft.com/office/word/2010/wordprocessingShape" mc:Ignorable="w14 w15 w16se w16cid w16 w16cex w16sdtdh w16du wp14">
+<w:footnotes xmlns:wpc="http://schemas.microsoft.com/office/word/2010/wordprocessingCanvas" xmlns:cx="http://schemas.microsoft.com/office/drawing/2014/chartex" xmlns:cx1="http://schemas.microsoft.com/office/drawing/2015/9/8/chartex" xmlns:cx2="http://schemas.microsoft.com/office/drawing/2015/10/21/chartex" xmlns:cx3="http://schemas.microsoft.com/office/drawing/2016/5/9/chartex" xmlns:cx4="http://schemas.microsoft.com/office/drawing/2016/5/10/chartex" xmlns:cx5="http://schemas.microsoft.com/office/drawing/2016/5/11/chartex" xmlns:cx6="http://schemas.microsoft.com/office/drawing/2016/5/12/chartex" xmlns:cx7="http://schemas.microsoft.com/office/drawing/2016/5/13/chartex" xmlns:cx8="http://schemas.microsoft.com/office/drawing/2016/5/14/chartex" xmlns:mc="http://schemas.openxmlformats.org/markup-compatibility/2006" xmlns:aink="http://schemas.microsoft.com/office/drawing/2016/ink" xmlns:am3d="http://schemas.microsoft.com/office/drawing/2017/model3d" xmlns:o="urn:schemas-microsoft-com:office:office" xmlns:r="http://schemas.openxmlformats.org/officeDocument/2006/relationships" xmlns:m="http://schemas.openxmlformats.org/officeDocument/2006/math" xmlns:v="urn:schemas-microsoft-com:vml" xmlns:wp14="http://schemas.microsoft.com/office/word/2010/wordprocessingDrawing" xmlns:wp="http://schemas.openxmlformats.org/drawingml/2006/wordprocessingDrawing" xmlns:w10="urn:schemas-microsoft-com:office:word" xmlns:w="http://schemas.openxmlformats.org/wordprocessingml/2006/main" xmlns:w14="http://schemas.microsoft.com/office/word/2010/wordml" xmlns:w15="http://schemas.microsoft.com/office/word/2012/wordml" xmlns:w16cex="http://schemas.microsoft.com/office/word/2018/wordml/cex" xmlns:w16cid="http://schemas.microsoft.com/office/word/2016/wordml/cid" xmlns:w16="http://schemas.microsoft.com/office/word/2018/wordml" xmlns:w16sdtdh="http://schemas.microsoft.com/office/word/2020/wordml/sdtdatahash" xmlns:w16se="http://schemas.microsoft.com/office/word/2015/wordml/symex" xmlns:wpg="http://schemas.microsoft.com/office/word/2010/wordprocessingGroup" xmlns:wpi="http://schemas.microsoft.com/office/word/2010/wordprocessingInk" xmlns:wne="http://schemas.microsoft.com/office/word/2006/wordml" xmlns:wps="http://schemas.microsoft.com/office/word/2010/wordprocessingShape" mc:Ignorable="w14 w15 w16se w16cid w16 w16cex w16sdtdh wp14">
   <w:footnote w:type="separator" w:id="-1">
     <w:p>
       <w:pPr>
@@ -2151,7 +2160,7 @@
 </file>
 
 <file path=word/numbering.xml><?xml version="1.0" encoding="utf-8"?>
-<w:numbering xmlns:wpc="http://schemas.microsoft.com/office/word/2010/wordprocessingCanvas" xmlns:cx="http://schemas.microsoft.com/office/drawing/2014/chartex" xmlns:cx1="http://schemas.microsoft.com/office/drawing/2015/9/8/chartex" xmlns:cx2="http://schemas.microsoft.com/office/drawing/2015/10/21/chartex" xmlns:cx3="http://schemas.microsoft.com/office/drawing/2016/5/9/chartex" xmlns:cx4="http://schemas.microsoft.com/office/drawing/2016/5/10/chartex" xmlns:cx5="http://schemas.microsoft.com/office/drawing/2016/5/11/chartex" xmlns:cx6="http://schemas.microsoft.com/office/drawing/2016/5/12/chartex" xmlns:cx7="http://schemas.microsoft.com/office/drawing/2016/5/13/chartex" xmlns:cx8="http://schemas.microsoft.com/office/drawing/2016/5/14/chartex" xmlns:mc="http://schemas.openxmlformats.org/markup-compatibility/2006" xmlns:aink="http://schemas.microsoft.com/office/drawing/2016/ink" xmlns:am3d="http://schemas.microsoft.com/office/drawing/2017/model3d" xmlns:o="urn:schemas-microsoft-com:office:office" xmlns:oel="http://schemas.microsoft.com/office/2019/extlst" xmlns:r="http://schemas.openxmlformats.org/officeDocument/2006/relationships" xmlns:m="http://schemas.openxmlformats.org/officeDocument/2006/math" xmlns:v="urn:schemas-microsoft-com:vml" xmlns:wp14="http://schemas.microsoft.com/office/word/2010/wordprocessingDrawing" xmlns:wp="http://schemas.openxmlformats.org/drawingml/2006/wordprocessingDrawing" xmlns:w10="urn:schemas-microsoft-com:office:word" xmlns:w="http://schemas.openxmlformats.org/wordprocessingml/2006/main" xmlns:w14="http://schemas.microsoft.com/office/word/2010/wordml" xmlns:w15="http://schemas.microsoft.com/office/word/2012/wordml" xmlns:w16cex="http://schemas.microsoft.com/office/word/2018/wordml/cex" xmlns:w16cid="http://schemas.microsoft.com/office/word/2016/wordml/cid" xmlns:w16="http://schemas.microsoft.com/office/word/2018/wordml" xmlns:w16du="http://schemas.microsoft.com/office/word/2023/wordml/word16du" xmlns:w16sdtdh="http://schemas.microsoft.com/office/word/2020/wordml/sdtdatahash" xmlns:w16se="http://schemas.microsoft.com/office/word/2015/wordml/symex" xmlns:wpg="http://schemas.microsoft.com/office/word/2010/wordprocessingGroup" xmlns:wpi="http://schemas.microsoft.com/office/word/2010/wordprocessingInk" xmlns:wne="http://schemas.microsoft.com/office/word/2006/wordml" xmlns:wps="http://schemas.microsoft.com/office/word/2010/wordprocessingShape" mc:Ignorable="w14 w15 w16se w16cid w16 w16cex w16sdtdh w16du wp14">
+<w:numbering xmlns:wpc="http://schemas.microsoft.com/office/word/2010/wordprocessingCanvas" xmlns:cx="http://schemas.microsoft.com/office/drawing/2014/chartex" xmlns:cx1="http://schemas.microsoft.com/office/drawing/2015/9/8/chartex" xmlns:cx2="http://schemas.microsoft.com/office/drawing/2015/10/21/chartex" xmlns:cx3="http://schemas.microsoft.com/office/drawing/2016/5/9/chartex" xmlns:cx4="http://schemas.microsoft.com/office/drawing/2016/5/10/chartex" xmlns:cx5="http://schemas.microsoft.com/office/drawing/2016/5/11/chartex" xmlns:cx6="http://schemas.microsoft.com/office/drawing/2016/5/12/chartex" xmlns:cx7="http://schemas.microsoft.com/office/drawing/2016/5/13/chartex" xmlns:cx8="http://schemas.microsoft.com/office/drawing/2016/5/14/chartex" xmlns:mc="http://schemas.openxmlformats.org/markup-compatibility/2006" xmlns:aink="http://schemas.microsoft.com/office/drawing/2016/ink" xmlns:am3d="http://schemas.microsoft.com/office/drawing/2017/model3d" xmlns:o="urn:schemas-microsoft-com:office:office" xmlns:r="http://schemas.openxmlformats.org/officeDocument/2006/relationships" xmlns:m="http://schemas.openxmlformats.org/officeDocument/2006/math" xmlns:v="urn:schemas-microsoft-com:vml" xmlns:wp14="http://schemas.microsoft.com/office/word/2010/wordprocessingDrawing" xmlns:wp="http://schemas.openxmlformats.org/drawingml/2006/wordprocessingDrawing" xmlns:w10="urn:schemas-microsoft-com:office:word" xmlns:w="http://schemas.openxmlformats.org/wordprocessingml/2006/main" xmlns:w14="http://schemas.microsoft.com/office/word/2010/wordml" xmlns:w15="http://schemas.microsoft.com/office/word/2012/wordml" xmlns:w16cex="http://schemas.microsoft.com/office/word/2018/wordml/cex" xmlns:w16cid="http://schemas.microsoft.com/office/word/2016/wordml/cid" xmlns:w16="http://schemas.microsoft.com/office/word/2018/wordml" xmlns:w16sdtdh="http://schemas.microsoft.com/office/word/2020/wordml/sdtdatahash" xmlns:w16se="http://schemas.microsoft.com/office/word/2015/wordml/symex" xmlns:wpg="http://schemas.microsoft.com/office/word/2010/wordprocessingGroup" xmlns:wpi="http://schemas.microsoft.com/office/word/2010/wordprocessingInk" xmlns:wne="http://schemas.microsoft.com/office/word/2006/wordml" xmlns:wps="http://schemas.microsoft.com/office/word/2010/wordprocessingShape" mc:Ignorable="w14 w15 w16se w16cid w16 w16cex w16sdtdh wp14">
   <w:abstractNum w:abstractNumId="0" w15:restartNumberingAfterBreak="0">
     <w:nsid w:val="01DC0ECF"/>
     <w:multiLevelType w:val="hybridMultilevel"/>
@@ -3389,47 +3398,47 @@
       </w:pPr>
     </w:lvl>
   </w:abstractNum>
-  <w:num w:numId="1" w16cid:durableId="872501994">
+  <w:num w:numId="1">
     <w:abstractNumId w:val="6"/>
   </w:num>
-  <w:num w:numId="2" w16cid:durableId="29841383">
+  <w:num w:numId="2">
     <w:abstractNumId w:val="8"/>
   </w:num>
-  <w:num w:numId="3" w16cid:durableId="1900900135">
+  <w:num w:numId="3">
     <w:abstractNumId w:val="0"/>
   </w:num>
-  <w:num w:numId="4" w16cid:durableId="365059311">
+  <w:num w:numId="4">
     <w:abstractNumId w:val="7"/>
   </w:num>
-  <w:num w:numId="5" w16cid:durableId="1908765267">
+  <w:num w:numId="5">
     <w:abstractNumId w:val="11"/>
   </w:num>
-  <w:num w:numId="6" w16cid:durableId="1393388644">
+  <w:num w:numId="6">
     <w:abstractNumId w:val="4"/>
   </w:num>
-  <w:num w:numId="7" w16cid:durableId="1898466405">
+  <w:num w:numId="7">
     <w:abstractNumId w:val="9"/>
   </w:num>
-  <w:num w:numId="8" w16cid:durableId="410584843">
+  <w:num w:numId="8">
     <w:abstractNumId w:val="5"/>
   </w:num>
-  <w:num w:numId="9" w16cid:durableId="958340844">
+  <w:num w:numId="9">
     <w:abstractNumId w:val="1"/>
   </w:num>
-  <w:num w:numId="10" w16cid:durableId="1358041559">
+  <w:num w:numId="10">
     <w:abstractNumId w:val="10"/>
   </w:num>
-  <w:num w:numId="11" w16cid:durableId="265038159">
+  <w:num w:numId="11">
     <w:abstractNumId w:val="3"/>
   </w:num>
-  <w:num w:numId="12" w16cid:durableId="193887908">
+  <w:num w:numId="12">
     <w:abstractNumId w:val="2"/>
   </w:num>
 </w:numbering>
 </file>
 
 <file path=word/styles.xml><?xml version="1.0" encoding="utf-8"?>
-<w:styles xmlns:mc="http://schemas.openxmlformats.org/markup-compatibility/2006" xmlns:r="http://schemas.openxmlformats.org/officeDocument/2006/relationships" xmlns:w="http://schemas.openxmlformats.org/wordprocessingml/2006/main" xmlns:w14="http://schemas.microsoft.com/office/word/2010/wordml" xmlns:w15="http://schemas.microsoft.com/office/word/2012/wordml" xmlns:w16cex="http://schemas.microsoft.com/office/word/2018/wordml/cex" xmlns:w16cid="http://schemas.microsoft.com/office/word/2016/wordml/cid" xmlns:w16="http://schemas.microsoft.com/office/word/2018/wordml" xmlns:w16du="http://schemas.microsoft.com/office/word/2023/wordml/word16du" xmlns:w16sdtdh="http://schemas.microsoft.com/office/word/2020/wordml/sdtdatahash" xmlns:w16se="http://schemas.microsoft.com/office/word/2015/wordml/symex" mc:Ignorable="w14 w15 w16se w16cid w16 w16cex w16sdtdh w16du">
+<w:styles xmlns:mc="http://schemas.openxmlformats.org/markup-compatibility/2006" xmlns:r="http://schemas.openxmlformats.org/officeDocument/2006/relationships" xmlns:w="http://schemas.openxmlformats.org/wordprocessingml/2006/main" xmlns:w14="http://schemas.microsoft.com/office/word/2010/wordml" xmlns:w15="http://schemas.microsoft.com/office/word/2012/wordml" xmlns:w16cex="http://schemas.microsoft.com/office/word/2018/wordml/cex" xmlns:w16cid="http://schemas.microsoft.com/office/word/2016/wordml/cid" xmlns:w16="http://schemas.microsoft.com/office/word/2018/wordml" xmlns:w16sdtdh="http://schemas.microsoft.com/office/word/2020/wordml/sdtdatahash" xmlns:w16se="http://schemas.microsoft.com/office/word/2015/wordml/symex" mc:Ignorable="w14 w15 w16se w16cid w16 w16cex w16sdtdh">
   <w:docDefaults>
     <w:rPrDefault>
       <w:rPr>

</xml_diff>